<commit_message>
use case diagrams and scenarios
</commit_message>
<xml_diff>
--- a/RASD/rasd - brutta - sem.docx
+++ b/RASD/rasd - brutta - sem.docx
@@ -1454,22 +1454,90 @@
         <w:rPr>
           <w:lang w:val="en-US"/>
         </w:rPr>
-        <w:t xml:space="preserve"> During these morning training sessions, however, it’s really common that he has to </w:t>
-      </w:r>
-      <w:r>
-        <w:rPr>
-          <w:lang w:val="en-US"/>
-        </w:rPr>
-        <w:t>brake sharply</w:t>
-      </w:r>
-      <w:r>
-        <w:rPr>
-          <w:lang w:val="en-US"/>
-        </w:rPr>
-        <w:t xml:space="preserve"> </w:t>
-      </w:r>
-      <w:bookmarkStart w:id="0" w:name="_GoBack"/>
-      <w:bookmarkEnd w:id="0"/>
+        <w:t xml:space="preserve"> During these morning training sessions, however, it’s really common </w:t>
+      </w:r>
+      <w:r>
+        <w:rPr>
+          <w:lang w:val="en-US"/>
+        </w:rPr>
+        <w:t>for him</w:t>
+      </w:r>
+      <w:r>
+        <w:rPr>
+          <w:lang w:val="en-US"/>
+        </w:rPr>
+        <w:t xml:space="preserve"> to brake sharply </w:t>
+      </w:r>
+      <w:r>
+        <w:rPr>
+          <w:lang w:val="en-US"/>
+        </w:rPr>
+        <w:t xml:space="preserve">for car parked in the middle of the bike lane or to go in the middle of the road for motorized vehicles because of double parking. This week, however, his friend </w:t>
+      </w:r>
+      <w:proofErr w:type="spellStart"/>
+      <w:r>
+        <w:rPr>
+          <w:lang w:val="en-US"/>
+        </w:rPr>
+        <w:t>Samuele</w:t>
+      </w:r>
+      <w:proofErr w:type="spellEnd"/>
+      <w:r>
+        <w:rPr>
+          <w:lang w:val="en-US"/>
+        </w:rPr>
+        <w:t xml:space="preserve"> talked about </w:t>
+      </w:r>
+      <w:proofErr w:type="spellStart"/>
+      <w:r>
+        <w:rPr>
+          <w:lang w:val="en-US"/>
+        </w:rPr>
+        <w:t>SafeStreets</w:t>
+      </w:r>
+      <w:proofErr w:type="spellEnd"/>
+      <w:r>
+        <w:rPr>
+          <w:lang w:val="en-US"/>
+        </w:rPr>
+        <w:t xml:space="preserve"> and about the traffic violation statistics reporting service that this application offers. So, Andrea installed it on his device</w:t>
+      </w:r>
+      <w:r>
+        <w:rPr>
+          <w:lang w:val="en-US"/>
+        </w:rPr>
+        <w:t>, opened the application, signed up and accessed to the statistics page. B</w:t>
+      </w:r>
+      <w:r>
+        <w:rPr>
+          <w:lang w:val="en-US"/>
+        </w:rPr>
+        <w:t>y looking to the data provided by the application he has found that there is a bike lane near Como lake in which traffic infringements are really rare. A</w:t>
+      </w:r>
+      <w:r>
+        <w:rPr>
+          <w:lang w:val="en-US"/>
+        </w:rPr>
+        <w:t>fter trusting the application</w:t>
+      </w:r>
+      <w:r>
+        <w:rPr>
+          <w:lang w:val="en-US"/>
+        </w:rPr>
+        <w:t>,</w:t>
+      </w:r>
+      <w:r>
+        <w:rPr>
+          <w:lang w:val="en-US"/>
+        </w:rPr>
+        <w:t xml:space="preserve"> he discovered he could not do without it anymore, because he was able, for the first time in a long time, to take a bike ride without annoying interruptions</w:t>
+      </w:r>
+      <w:r>
+        <w:rPr>
+          <w:lang w:val="en-US"/>
+        </w:rPr>
+        <w:t>.</w:t>
+      </w:r>
     </w:p>
     <w:p>
       <w:pPr>
@@ -1479,6 +1547,12 @@
           <w:lang w:val="en-US"/>
         </w:rPr>
       </w:pPr>
+      <w:r>
+        <w:rPr>
+          <w:lang w:val="en-US"/>
+        </w:rPr>
+        <w:t xml:space="preserve">Scenario 2 </w:t>
+      </w:r>
     </w:p>
     <w:p>
       <w:pPr>
@@ -1492,25 +1566,37 @@
         <w:rPr>
           <w:lang w:val="en-US"/>
         </w:rPr>
-        <w:t xml:space="preserve"> After a few kilometers pedaling, Andrea is forced to brake sharply, even risking falling, because of a car parked </w:t>
-      </w:r>
-      <w:r>
-        <w:rPr>
-          <w:lang w:val="en-US"/>
-        </w:rPr>
-        <w:t>immediately</w:t>
-      </w:r>
-      <w:r>
-        <w:rPr>
-          <w:lang w:val="en-US"/>
-        </w:rPr>
-        <w:t xml:space="preserve"> </w:t>
-      </w:r>
-      <w:r>
-        <w:rPr>
-          <w:lang w:val="en-US"/>
-        </w:rPr>
-        <w:t xml:space="preserve">after a tight curve in the middle of the bike lane. For this reason, in order to be able to resume his bike ride, he is obliged to pass in the middle of the road reserved to motorized vehicles, exposing himself to the danger of being hit by a car. At that moment, he remembers of having </w:t>
+        <w:t xml:space="preserve">Mr. Fanelli has just had a bad injury while playing a rugby match with his team. Since he broke his left elbow and his right knee, he can’t use crutches, so he is obliged to use a </w:t>
+      </w:r>
+      <w:r>
+        <w:rPr>
+          <w:lang w:val="en-US"/>
+        </w:rPr>
+        <w:t>wheelchair</w:t>
+      </w:r>
+      <w:r>
+        <w:rPr>
+          <w:lang w:val="en-US"/>
+        </w:rPr>
+        <w:t xml:space="preserve"> for a couple of months. During this </w:t>
+      </w:r>
+      <w:r>
+        <w:rPr>
+          <w:lang w:val="en-US"/>
+        </w:rPr>
+        <w:t>period,</w:t>
+      </w:r>
+      <w:r>
+        <w:rPr>
+          <w:lang w:val="en-US"/>
+        </w:rPr>
+        <w:t xml:space="preserve"> he really likes being outdoors, but one day, </w:t>
+      </w:r>
+      <w:r>
+        <w:rPr>
+          <w:lang w:val="en-US"/>
+        </w:rPr>
+        <w:t xml:space="preserve">he is forced to stop his morning tour because of a car parked immediately after a tight curve in the middle of the sidewalk. For this reason, in order to be able to resume his ride, he is obliged to pass in the middle of the road reserved to motorized vehicles, exposing himself to the danger of being hit by a car. At that moment, he remembers of having </w:t>
       </w:r>
       <w:proofErr w:type="spellStart"/>
       <w:r>
@@ -1524,13 +1610,19 @@
         <w:rPr>
           <w:lang w:val="en-US"/>
         </w:rPr>
-        <w:t xml:space="preserve"> application installed on his smartphone, so he extracts the device, opens the application, takes a picture of the car with its license plate and sends it together with the type</w:t>
-      </w:r>
-      <w:r>
-        <w:rPr>
-          <w:lang w:val="en-US"/>
-        </w:rPr>
-        <w:t xml:space="preserve"> and the description of the violation to </w:t>
+        <w:t xml:space="preserve"> application installed on his smartphone, so he extracts the device, opens the application,</w:t>
+      </w:r>
+      <w:r>
+        <w:rPr>
+          <w:lang w:val="en-US"/>
+        </w:rPr>
+        <w:t xml:space="preserve"> logs in and starts creating the violation report. So, he</w:t>
+      </w:r>
+      <w:r>
+        <w:rPr>
+          <w:lang w:val="en-US"/>
+        </w:rPr>
+        <w:t xml:space="preserve"> takes a picture of the car with its license plate and sends it together with the type and the description of the violation to </w:t>
       </w:r>
       <w:proofErr w:type="spellStart"/>
       <w:r>
@@ -1544,7 +1636,13 @@
         <w:rPr>
           <w:lang w:val="en-US"/>
         </w:rPr>
-        <w:t>.</w:t>
+        <w:t>, which detects date, time and position of the infringement and s</w:t>
+      </w:r>
+      <w:r>
+        <w:rPr>
+          <w:lang w:val="en-US"/>
+        </w:rPr>
+        <w:t>tores it.</w:t>
       </w:r>
     </w:p>
     <w:p>
@@ -1555,12 +1653,6 @@
           <w:lang w:val="en-US"/>
         </w:rPr>
       </w:pPr>
-      <w:r>
-        <w:rPr>
-          <w:lang w:val="en-US"/>
-        </w:rPr>
-        <w:t xml:space="preserve">Scenario 2 </w:t>
-      </w:r>
     </w:p>
     <w:p>
       <w:pPr>
@@ -1570,65 +1662,1132 @@
           <w:lang w:val="en-US"/>
         </w:rPr>
       </w:pPr>
-      <w:r>
-        <w:rPr>
-          <w:lang w:val="en-US"/>
-        </w:rPr>
-        <w:t xml:space="preserve">Mr. Fanelli has just had a bad injury while playing a rugby match with his team. Since he broke his left elbow and his right knee, he can’t use crutches, so he is obliged to use a </w:t>
-      </w:r>
-      <w:r>
-        <w:rPr>
-          <w:lang w:val="en-US"/>
-        </w:rPr>
-        <w:t>wheelchair</w:t>
-      </w:r>
-      <w:r>
-        <w:rPr>
-          <w:lang w:val="en-US"/>
-        </w:rPr>
-        <w:t xml:space="preserve"> for a couple of months. During this </w:t>
-      </w:r>
-      <w:r>
-        <w:rPr>
-          <w:lang w:val="en-US"/>
-        </w:rPr>
-        <w:t>period,</w:t>
-      </w:r>
-      <w:r>
-        <w:rPr>
-          <w:lang w:val="en-US"/>
-        </w:rPr>
-        <w:t xml:space="preserve"> he really likes being outdoors, but one day, </w:t>
-      </w:r>
-      <w:r>
-        <w:rPr>
-          <w:lang w:val="en-US"/>
-        </w:rPr>
-        <w:t xml:space="preserve">he is forced to stop his morning tour because of </w:t>
-      </w:r>
-      <w:r>
-        <w:rPr>
-          <w:lang w:val="en-US"/>
-        </w:rPr>
-        <w:t xml:space="preserve">a car parked immediately after a tight curve in the middle of the </w:t>
-      </w:r>
-      <w:r>
-        <w:rPr>
-          <w:lang w:val="en-US"/>
-        </w:rPr>
-        <w:t>sidewalk</w:t>
-      </w:r>
-      <w:r>
-        <w:rPr>
-          <w:lang w:val="en-US"/>
-        </w:rPr>
-        <w:t xml:space="preserve">. For this reason, in order to be able to resume his ride, he is obliged to pass in the middle of the road reserved to motorized vehicles, exposing himself to the danger of being hit by a car. At that moment, he remembers of having </w:t>
+    </w:p>
+    <w:p>
+      <w:pPr>
+        <w:pStyle w:val="NormaleWeb"/>
+        <w:shd w:val="clear" w:color="auto" w:fill="FFFFFF"/>
+        <w:rPr>
+          <w:lang w:val="en-US"/>
+        </w:rPr>
+      </w:pPr>
+    </w:p>
+    <w:p>
+      <w:pPr>
+        <w:pStyle w:val="NormaleWeb"/>
+        <w:shd w:val="clear" w:color="auto" w:fill="FFFFFF"/>
+        <w:rPr>
+          <w:lang w:val="en-US"/>
+        </w:rPr>
+      </w:pPr>
+    </w:p>
+    <w:tbl>
+      <w:tblPr>
+        <w:tblStyle w:val="Grigliatabella"/>
+        <w:tblW w:w="0" w:type="auto"/>
+        <w:tblLook w:val="04A0" w:firstRow="1" w:lastRow="0" w:firstColumn="1" w:lastColumn="0" w:noHBand="0" w:noVBand="1"/>
+      </w:tblPr>
+      <w:tblGrid>
+        <w:gridCol w:w="4811"/>
+        <w:gridCol w:w="4811"/>
+      </w:tblGrid>
+      <w:tr>
+        <w:tc>
+          <w:tcPr>
+            <w:tcW w:w="4811" w:type="dxa"/>
+          </w:tcPr>
+          <w:p>
+            <w:pPr>
+              <w:pStyle w:val="NormaleWeb"/>
+              <w:rPr>
+                <w:lang w:val="en-US"/>
+              </w:rPr>
+            </w:pPr>
+            <w:r>
+              <w:rPr>
+                <w:lang w:val="en-US"/>
+              </w:rPr>
+              <w:lastRenderedPageBreak/>
+              <w:t xml:space="preserve">Name </w:t>
+            </w:r>
+          </w:p>
+        </w:tc>
+        <w:tc>
+          <w:tcPr>
+            <w:tcW w:w="4811" w:type="dxa"/>
+          </w:tcPr>
+          <w:p>
+            <w:pPr>
+              <w:pStyle w:val="NormaleWeb"/>
+              <w:rPr>
+                <w:lang w:val="en-US"/>
+              </w:rPr>
+            </w:pPr>
+            <w:r>
+              <w:rPr>
+                <w:lang w:val="en-US"/>
+              </w:rPr>
+              <w:t>Report traffic violation</w:t>
+            </w:r>
+          </w:p>
+        </w:tc>
+      </w:tr>
+      <w:tr>
+        <w:tc>
+          <w:tcPr>
+            <w:tcW w:w="4811" w:type="dxa"/>
+          </w:tcPr>
+          <w:p>
+            <w:pPr>
+              <w:pStyle w:val="NormaleWeb"/>
+              <w:rPr>
+                <w:lang w:val="en-US"/>
+              </w:rPr>
+            </w:pPr>
+            <w:r>
+              <w:rPr>
+                <w:lang w:val="en-US"/>
+              </w:rPr>
+              <w:t xml:space="preserve">Actor </w:t>
+            </w:r>
+          </w:p>
+        </w:tc>
+        <w:tc>
+          <w:tcPr>
+            <w:tcW w:w="4811" w:type="dxa"/>
+          </w:tcPr>
+          <w:p>
+            <w:pPr>
+              <w:pStyle w:val="NormaleWeb"/>
+              <w:rPr>
+                <w:lang w:val="en-US"/>
+              </w:rPr>
+            </w:pPr>
+            <w:r>
+              <w:rPr>
+                <w:lang w:val="en-US"/>
+              </w:rPr>
+              <w:t>End user</w:t>
+            </w:r>
+          </w:p>
+        </w:tc>
+      </w:tr>
+      <w:tr>
+        <w:tc>
+          <w:tcPr>
+            <w:tcW w:w="4811" w:type="dxa"/>
+          </w:tcPr>
+          <w:p>
+            <w:pPr>
+              <w:pStyle w:val="NormaleWeb"/>
+              <w:rPr>
+                <w:lang w:val="en-US"/>
+              </w:rPr>
+            </w:pPr>
+            <w:r>
+              <w:rPr>
+                <w:lang w:val="en-US"/>
+              </w:rPr>
+              <w:t>Entry condition</w:t>
+            </w:r>
+          </w:p>
+        </w:tc>
+        <w:tc>
+          <w:tcPr>
+            <w:tcW w:w="4811" w:type="dxa"/>
+          </w:tcPr>
+          <w:p>
+            <w:pPr>
+              <w:pStyle w:val="NormaleWeb"/>
+              <w:rPr>
+                <w:lang w:val="en-US"/>
+              </w:rPr>
+            </w:pPr>
+            <w:r>
+              <w:rPr>
+                <w:lang w:val="en-US"/>
+              </w:rPr>
+              <w:t>The user sees a traffic violation and wants to report it to authorities.</w:t>
+            </w:r>
+          </w:p>
+        </w:tc>
+      </w:tr>
+      <w:tr>
+        <w:tc>
+          <w:tcPr>
+            <w:tcW w:w="4811" w:type="dxa"/>
+          </w:tcPr>
+          <w:p>
+            <w:pPr>
+              <w:pStyle w:val="NormaleWeb"/>
+              <w:rPr>
+                <w:lang w:val="en-US"/>
+              </w:rPr>
+            </w:pPr>
+            <w:r>
+              <w:rPr>
+                <w:lang w:val="en-US"/>
+              </w:rPr>
+              <w:t xml:space="preserve">Event </w:t>
+            </w:r>
+            <w:r>
+              <w:rPr>
+                <w:lang w:val="en-US"/>
+              </w:rPr>
+              <w:t>f</w:t>
+            </w:r>
+            <w:r>
+              <w:rPr>
+                <w:lang w:val="en-US"/>
+              </w:rPr>
+              <w:t>low</w:t>
+            </w:r>
+          </w:p>
+        </w:tc>
+        <w:tc>
+          <w:tcPr>
+            <w:tcW w:w="4811" w:type="dxa"/>
+          </w:tcPr>
+          <w:p>
+            <w:pPr>
+              <w:pStyle w:val="NormaleWeb"/>
+              <w:numPr>
+                <w:ilvl w:val="0"/>
+                <w:numId w:val="1"/>
+              </w:numPr>
+              <w:shd w:val="clear" w:color="auto" w:fill="FFFFFF"/>
+              <w:rPr>
+                <w:szCs w:val="21"/>
+                <w:lang w:val="en-US"/>
+              </w:rPr>
+            </w:pPr>
+            <w:r>
+              <w:rPr>
+                <w:szCs w:val="21"/>
+                <w:lang w:val="en-US"/>
+              </w:rPr>
+              <w:t xml:space="preserve">In the homepage, the </w:t>
+            </w:r>
+            <w:r>
+              <w:rPr>
+                <w:szCs w:val="21"/>
+                <w:lang w:val="en-US"/>
+              </w:rPr>
+              <w:t>End User</w:t>
+            </w:r>
+            <w:r>
+              <w:rPr>
+                <w:szCs w:val="21"/>
+                <w:lang w:val="en-US"/>
+              </w:rPr>
+              <w:t xml:space="preserve"> clicks on the "</w:t>
+            </w:r>
+            <w:r>
+              <w:rPr>
+                <w:szCs w:val="21"/>
+                <w:lang w:val="en-US"/>
+              </w:rPr>
+              <w:t>Create Violation</w:t>
+            </w:r>
+            <w:r>
+              <w:rPr>
+                <w:szCs w:val="21"/>
+                <w:lang w:val="en-US"/>
+              </w:rPr>
+              <w:t xml:space="preserve">" button entering in the </w:t>
+            </w:r>
+            <w:r>
+              <w:rPr>
+                <w:szCs w:val="21"/>
+                <w:lang w:val="en-US"/>
+              </w:rPr>
+              <w:t>violation</w:t>
+            </w:r>
+            <w:r>
+              <w:rPr>
+                <w:szCs w:val="21"/>
+                <w:lang w:val="en-US"/>
+              </w:rPr>
+              <w:t xml:space="preserve"> creation page. </w:t>
+            </w:r>
+          </w:p>
+          <w:p>
+            <w:pPr>
+              <w:pStyle w:val="NormaleWeb"/>
+              <w:numPr>
+                <w:ilvl w:val="0"/>
+                <w:numId w:val="1"/>
+              </w:numPr>
+              <w:rPr>
+                <w:lang w:val="en-US"/>
+              </w:rPr>
+            </w:pPr>
+            <w:r>
+              <w:rPr>
+                <w:lang w:val="en-US"/>
+              </w:rPr>
+              <w:t xml:space="preserve">The </w:t>
+            </w:r>
+            <w:r>
+              <w:rPr>
+                <w:lang w:val="en-US"/>
+              </w:rPr>
+              <w:t>Application</w:t>
+            </w:r>
+            <w:r>
+              <w:rPr>
+                <w:lang w:val="en-US"/>
+              </w:rPr>
+              <w:t xml:space="preserve"> requests to the End User to take a picture of the violation (remembering him to include the license plate of the car).</w:t>
+            </w:r>
+          </w:p>
+          <w:p>
+            <w:pPr>
+              <w:pStyle w:val="NormaleWeb"/>
+              <w:numPr>
+                <w:ilvl w:val="0"/>
+                <w:numId w:val="1"/>
+              </w:numPr>
+              <w:rPr>
+                <w:lang w:val="en-US"/>
+              </w:rPr>
+            </w:pPr>
+            <w:r>
+              <w:rPr>
+                <w:lang w:val="en-US"/>
+              </w:rPr>
+              <w:t>The End User takes a picture of the violation and inserts it in the application.</w:t>
+            </w:r>
+          </w:p>
+          <w:p>
+            <w:pPr>
+              <w:pStyle w:val="NormaleWeb"/>
+              <w:numPr>
+                <w:ilvl w:val="0"/>
+                <w:numId w:val="1"/>
+              </w:numPr>
+              <w:rPr>
+                <w:lang w:val="en-US"/>
+              </w:rPr>
+            </w:pPr>
+            <w:r>
+              <w:rPr>
+                <w:lang w:val="en-US"/>
+              </w:rPr>
+              <w:t xml:space="preserve">The </w:t>
+            </w:r>
+            <w:r>
+              <w:rPr>
+                <w:lang w:val="en-US"/>
+              </w:rPr>
+              <w:t xml:space="preserve">Application </w:t>
+            </w:r>
+            <w:r>
+              <w:rPr>
+                <w:lang w:val="en-US"/>
+              </w:rPr>
+              <w:t xml:space="preserve">requests </w:t>
+            </w:r>
+            <w:r>
+              <w:rPr>
+                <w:lang w:val="en-US"/>
+              </w:rPr>
+              <w:t>to the End User to</w:t>
+            </w:r>
+            <w:r>
+              <w:rPr>
+                <w:lang w:val="en-US"/>
+              </w:rPr>
+              <w:t xml:space="preserve"> select the type of the violation.</w:t>
+            </w:r>
+          </w:p>
+          <w:p>
+            <w:pPr>
+              <w:pStyle w:val="NormaleWeb"/>
+              <w:numPr>
+                <w:ilvl w:val="0"/>
+                <w:numId w:val="1"/>
+              </w:numPr>
+              <w:rPr>
+                <w:lang w:val="en-US"/>
+              </w:rPr>
+            </w:pPr>
+            <w:r>
+              <w:rPr>
+                <w:lang w:val="en-US"/>
+              </w:rPr>
+              <w:t>The End User selects the type of the violation.</w:t>
+            </w:r>
+          </w:p>
+          <w:p>
+            <w:pPr>
+              <w:pStyle w:val="NormaleWeb"/>
+              <w:numPr>
+                <w:ilvl w:val="0"/>
+                <w:numId w:val="1"/>
+              </w:numPr>
+              <w:rPr>
+                <w:lang w:val="en-US"/>
+              </w:rPr>
+            </w:pPr>
+            <w:r>
+              <w:rPr>
+                <w:lang w:val="en-US"/>
+              </w:rPr>
+              <w:t xml:space="preserve">The </w:t>
+            </w:r>
+            <w:r>
+              <w:rPr>
+                <w:lang w:val="en-US"/>
+              </w:rPr>
+              <w:t xml:space="preserve">Application </w:t>
+            </w:r>
+            <w:r>
+              <w:rPr>
+                <w:lang w:val="en-US"/>
+              </w:rPr>
+              <w:t>requests to the End User to</w:t>
+            </w:r>
+            <w:r>
+              <w:rPr>
+                <w:lang w:val="en-US"/>
+              </w:rPr>
+              <w:t xml:space="preserve"> insert a description of the violation.</w:t>
+            </w:r>
+          </w:p>
+          <w:p>
+            <w:pPr>
+              <w:pStyle w:val="NormaleWeb"/>
+              <w:numPr>
+                <w:ilvl w:val="0"/>
+                <w:numId w:val="1"/>
+              </w:numPr>
+              <w:rPr>
+                <w:lang w:val="en-US"/>
+              </w:rPr>
+            </w:pPr>
+            <w:r>
+              <w:rPr>
+                <w:lang w:val="en-US"/>
+              </w:rPr>
+              <w:t>The End User inserts the description of the violation.</w:t>
+            </w:r>
+          </w:p>
+          <w:p>
+            <w:pPr>
+              <w:pStyle w:val="NormaleWeb"/>
+              <w:numPr>
+                <w:ilvl w:val="0"/>
+                <w:numId w:val="1"/>
+              </w:numPr>
+              <w:rPr>
+                <w:lang w:val="en-US"/>
+              </w:rPr>
+            </w:pPr>
+            <w:r>
+              <w:rPr>
+                <w:lang w:val="en-US"/>
+              </w:rPr>
+              <w:t>The End User clicks on the “Send violation” button.</w:t>
+            </w:r>
+          </w:p>
+          <w:p>
+            <w:pPr>
+              <w:pStyle w:val="NormaleWeb"/>
+              <w:numPr>
+                <w:ilvl w:val="0"/>
+                <w:numId w:val="1"/>
+              </w:numPr>
+              <w:rPr>
+                <w:lang w:val="en-US"/>
+              </w:rPr>
+            </w:pPr>
+            <w:r>
+              <w:rPr>
+                <w:lang w:val="en-US"/>
+              </w:rPr>
+              <w:t>The Application detect date, time and position from the device and then send the violation report to the System.</w:t>
+            </w:r>
+          </w:p>
+        </w:tc>
+      </w:tr>
+      <w:tr>
+        <w:tc>
+          <w:tcPr>
+            <w:tcW w:w="4811" w:type="dxa"/>
+          </w:tcPr>
+          <w:p>
+            <w:pPr>
+              <w:pStyle w:val="NormaleWeb"/>
+              <w:rPr>
+                <w:lang w:val="en-US"/>
+              </w:rPr>
+            </w:pPr>
+            <w:r>
+              <w:rPr>
+                <w:lang w:val="en-US"/>
+              </w:rPr>
+              <w:t>Exit condition</w:t>
+            </w:r>
+          </w:p>
+        </w:tc>
+        <w:tc>
+          <w:tcPr>
+            <w:tcW w:w="4811" w:type="dxa"/>
+          </w:tcPr>
+          <w:p>
+            <w:pPr>
+              <w:pStyle w:val="NormaleWeb"/>
+              <w:rPr>
+                <w:lang w:val="en-US"/>
+              </w:rPr>
+            </w:pPr>
+            <w:r>
+              <w:rPr>
+                <w:lang w:val="en-US"/>
+              </w:rPr>
+              <w:t xml:space="preserve">The violation report is created and sent to </w:t>
+            </w:r>
+            <w:proofErr w:type="spellStart"/>
+            <w:r>
+              <w:rPr>
+                <w:lang w:val="en-US"/>
+              </w:rPr>
+              <w:t>SafeStreets</w:t>
+            </w:r>
+            <w:proofErr w:type="spellEnd"/>
+            <w:r>
+              <w:rPr>
+                <w:lang w:val="en-US"/>
+              </w:rPr>
+              <w:t>.</w:t>
+            </w:r>
+          </w:p>
+        </w:tc>
+      </w:tr>
+      <w:tr>
+        <w:tc>
+          <w:tcPr>
+            <w:tcW w:w="4811" w:type="dxa"/>
+          </w:tcPr>
+          <w:p>
+            <w:pPr>
+              <w:pStyle w:val="NormaleWeb"/>
+              <w:rPr>
+                <w:lang w:val="en-US"/>
+              </w:rPr>
+            </w:pPr>
+            <w:r>
+              <w:rPr>
+                <w:lang w:val="en-US"/>
+              </w:rPr>
+              <w:t>Exception</w:t>
+            </w:r>
+          </w:p>
+        </w:tc>
+        <w:tc>
+          <w:tcPr>
+            <w:tcW w:w="4811" w:type="dxa"/>
+          </w:tcPr>
+          <w:p>
+            <w:pPr>
+              <w:pStyle w:val="NormaleWeb"/>
+              <w:rPr>
+                <w:lang w:val="en-US"/>
+              </w:rPr>
+            </w:pPr>
+            <w:r>
+              <w:rPr>
+                <w:lang w:val="en-US"/>
+              </w:rPr>
+              <w:t>The Application can’t read the license plate from the provided picture, so it notifies the End User asking him to take another picture or to insert the license plate manually.</w:t>
+            </w:r>
+            <w:r>
+              <w:rPr>
+                <w:lang w:val="en-US"/>
+              </w:rPr>
+              <w:br/>
+            </w:r>
+            <w:r>
+              <w:rPr>
+                <w:lang w:val="en-US"/>
+              </w:rPr>
+              <w:br/>
+              <w:t xml:space="preserve">The Application can’t detect the position from the device, so it notifies the End User </w:t>
+            </w:r>
+            <w:r>
+              <w:rPr>
+                <w:lang w:val="en-US"/>
+              </w:rPr>
+              <w:t>asking him to activate the geolocation.</w:t>
+            </w:r>
+          </w:p>
+        </w:tc>
+      </w:tr>
+    </w:tbl>
+    <w:p>
+      <w:pPr>
+        <w:pStyle w:val="NormaleWeb"/>
+        <w:shd w:val="clear" w:color="auto" w:fill="FFFFFF"/>
+        <w:rPr>
+          <w:lang w:val="en-US"/>
+        </w:rPr>
+      </w:pPr>
+    </w:p>
+    <w:p>
+      <w:pPr>
+        <w:pStyle w:val="NormaleWeb"/>
+        <w:shd w:val="clear" w:color="auto" w:fill="FFFFFF"/>
+        <w:rPr>
+          <w:lang w:val="en-US"/>
+        </w:rPr>
+      </w:pPr>
+    </w:p>
+    <w:p>
+      <w:pPr>
+        <w:pStyle w:val="NormaleWeb"/>
+        <w:shd w:val="clear" w:color="auto" w:fill="FFFFFF"/>
+        <w:rPr>
+          <w:lang w:val="en-US"/>
+        </w:rPr>
+      </w:pPr>
+    </w:p>
+    <w:p>
+      <w:pPr>
+        <w:pStyle w:val="NormaleWeb"/>
+        <w:shd w:val="clear" w:color="auto" w:fill="FFFFFF"/>
+        <w:rPr>
+          <w:lang w:val="en-US"/>
+        </w:rPr>
+      </w:pPr>
+    </w:p>
+    <w:p>
+      <w:pPr>
+        <w:pStyle w:val="NormaleWeb"/>
+        <w:shd w:val="clear" w:color="auto" w:fill="FFFFFF"/>
+        <w:rPr>
+          <w:lang w:val="en-US"/>
+        </w:rPr>
+      </w:pPr>
+    </w:p>
+    <w:p>
+      <w:pPr>
+        <w:pStyle w:val="NormaleWeb"/>
+        <w:shd w:val="clear" w:color="auto" w:fill="FFFFFF"/>
+        <w:rPr>
+          <w:lang w:val="en-US"/>
+        </w:rPr>
+      </w:pPr>
+    </w:p>
+    <w:tbl>
+      <w:tblPr>
+        <w:tblStyle w:val="Grigliatabella"/>
+        <w:tblW w:w="0" w:type="auto"/>
+        <w:tblLook w:val="04A0" w:firstRow="1" w:lastRow="0" w:firstColumn="1" w:lastColumn="0" w:noHBand="0" w:noVBand="1"/>
+      </w:tblPr>
+      <w:tblGrid>
+        <w:gridCol w:w="4811"/>
+        <w:gridCol w:w="4811"/>
+      </w:tblGrid>
+      <w:tr>
+        <w:tc>
+          <w:tcPr>
+            <w:tcW w:w="4811" w:type="dxa"/>
+          </w:tcPr>
+          <w:p>
+            <w:pPr>
+              <w:pStyle w:val="NormaleWeb"/>
+              <w:rPr>
+                <w:lang w:val="en-US"/>
+              </w:rPr>
+            </w:pPr>
+            <w:r>
+              <w:rPr>
+                <w:lang w:val="en-US"/>
+              </w:rPr>
+              <w:lastRenderedPageBreak/>
+              <w:t xml:space="preserve">Name </w:t>
+            </w:r>
+          </w:p>
+        </w:tc>
+        <w:tc>
+          <w:tcPr>
+            <w:tcW w:w="4811" w:type="dxa"/>
+          </w:tcPr>
+          <w:p>
+            <w:pPr>
+              <w:pStyle w:val="NormaleWeb"/>
+              <w:rPr>
+                <w:lang w:val="en-US"/>
+              </w:rPr>
+            </w:pPr>
+            <w:r>
+              <w:rPr>
+                <w:lang w:val="en-US"/>
+              </w:rPr>
+              <w:t>Check traffic violation statistics</w:t>
+            </w:r>
+          </w:p>
+        </w:tc>
+      </w:tr>
+      <w:tr>
+        <w:tc>
+          <w:tcPr>
+            <w:tcW w:w="4811" w:type="dxa"/>
+          </w:tcPr>
+          <w:p>
+            <w:pPr>
+              <w:pStyle w:val="NormaleWeb"/>
+              <w:rPr>
+                <w:lang w:val="en-US"/>
+              </w:rPr>
+            </w:pPr>
+            <w:r>
+              <w:rPr>
+                <w:lang w:val="en-US"/>
+              </w:rPr>
+              <w:t xml:space="preserve">Actor </w:t>
+            </w:r>
+          </w:p>
+        </w:tc>
+        <w:tc>
+          <w:tcPr>
+            <w:tcW w:w="4811" w:type="dxa"/>
+          </w:tcPr>
+          <w:p>
+            <w:pPr>
+              <w:pStyle w:val="NormaleWeb"/>
+              <w:rPr>
+                <w:lang w:val="en-US"/>
+              </w:rPr>
+            </w:pPr>
+            <w:r>
+              <w:rPr>
+                <w:lang w:val="en-US"/>
+              </w:rPr>
+              <w:t>End user</w:t>
+            </w:r>
+          </w:p>
+        </w:tc>
+      </w:tr>
+      <w:tr>
+        <w:tc>
+          <w:tcPr>
+            <w:tcW w:w="4811" w:type="dxa"/>
+          </w:tcPr>
+          <w:p>
+            <w:pPr>
+              <w:pStyle w:val="NormaleWeb"/>
+              <w:rPr>
+                <w:lang w:val="en-US"/>
+              </w:rPr>
+            </w:pPr>
+            <w:r>
+              <w:rPr>
+                <w:lang w:val="en-US"/>
+              </w:rPr>
+              <w:t>Entry condition</w:t>
+            </w:r>
+          </w:p>
+        </w:tc>
+        <w:tc>
+          <w:tcPr>
+            <w:tcW w:w="4811" w:type="dxa"/>
+          </w:tcPr>
+          <w:p>
+            <w:pPr>
+              <w:pStyle w:val="NormaleWeb"/>
+              <w:rPr>
+                <w:lang w:val="en-US"/>
+              </w:rPr>
+            </w:pPr>
+            <w:r>
+              <w:rPr>
+                <w:lang w:val="en-US"/>
+              </w:rPr>
+              <w:t>The End User wants to know information about traffic violation statistics.</w:t>
+            </w:r>
+          </w:p>
+        </w:tc>
+      </w:tr>
+      <w:tr>
+        <w:tc>
+          <w:tcPr>
+            <w:tcW w:w="4811" w:type="dxa"/>
+          </w:tcPr>
+          <w:p>
+            <w:pPr>
+              <w:pStyle w:val="NormaleWeb"/>
+              <w:rPr>
+                <w:lang w:val="en-US"/>
+              </w:rPr>
+            </w:pPr>
+            <w:r>
+              <w:rPr>
+                <w:lang w:val="en-US"/>
+              </w:rPr>
+              <w:t>Event flow</w:t>
+            </w:r>
+          </w:p>
+        </w:tc>
+        <w:tc>
+          <w:tcPr>
+            <w:tcW w:w="4811" w:type="dxa"/>
+          </w:tcPr>
+          <w:p>
+            <w:pPr>
+              <w:pStyle w:val="NormaleWeb"/>
+              <w:numPr>
+                <w:ilvl w:val="0"/>
+                <w:numId w:val="3"/>
+              </w:numPr>
+              <w:shd w:val="clear" w:color="auto" w:fill="FFFFFF"/>
+              <w:rPr>
+                <w:szCs w:val="21"/>
+                <w:lang w:val="en-US"/>
+              </w:rPr>
+            </w:pPr>
+            <w:r>
+              <w:rPr>
+                <w:szCs w:val="21"/>
+                <w:lang w:val="en-US"/>
+              </w:rPr>
+              <w:t xml:space="preserve">In the homepage, the </w:t>
+            </w:r>
+            <w:r>
+              <w:rPr>
+                <w:szCs w:val="21"/>
+                <w:lang w:val="en-US"/>
+              </w:rPr>
+              <w:t>End User</w:t>
+            </w:r>
+            <w:r>
+              <w:rPr>
+                <w:szCs w:val="21"/>
+                <w:lang w:val="en-US"/>
+              </w:rPr>
+              <w:t xml:space="preserve"> clicks on the "</w:t>
+            </w:r>
+            <w:r>
+              <w:rPr>
+                <w:szCs w:val="21"/>
+                <w:lang w:val="en-US"/>
+              </w:rPr>
+              <w:t>Check Statistics</w:t>
+            </w:r>
+            <w:r>
+              <w:rPr>
+                <w:szCs w:val="21"/>
+                <w:lang w:val="en-US"/>
+              </w:rPr>
+              <w:t xml:space="preserve">" button entering in the </w:t>
+            </w:r>
+            <w:r>
+              <w:rPr>
+                <w:szCs w:val="21"/>
+                <w:lang w:val="en-US"/>
+              </w:rPr>
+              <w:t>statistics</w:t>
+            </w:r>
+            <w:r>
+              <w:rPr>
+                <w:szCs w:val="21"/>
+                <w:lang w:val="en-US"/>
+              </w:rPr>
+              <w:t xml:space="preserve"> page. </w:t>
+            </w:r>
+          </w:p>
+          <w:p>
+            <w:pPr>
+              <w:pStyle w:val="NormaleWeb"/>
+              <w:numPr>
+                <w:ilvl w:val="0"/>
+                <w:numId w:val="3"/>
+              </w:numPr>
+              <w:rPr>
+                <w:lang w:val="en-US"/>
+              </w:rPr>
+            </w:pPr>
+            <w:r>
+              <w:rPr>
+                <w:lang w:val="en-US"/>
+              </w:rPr>
+              <w:t>The End User select which type of statistic he wants to see.</w:t>
+            </w:r>
+          </w:p>
+          <w:p>
+            <w:pPr>
+              <w:pStyle w:val="NormaleWeb"/>
+              <w:numPr>
+                <w:ilvl w:val="0"/>
+                <w:numId w:val="3"/>
+              </w:numPr>
+              <w:rPr>
+                <w:lang w:val="en-US"/>
+              </w:rPr>
+            </w:pPr>
+            <w:r>
+              <w:rPr>
+                <w:lang w:val="en-US"/>
+              </w:rPr>
+              <w:t>The Application</w:t>
+            </w:r>
+            <w:r>
+              <w:rPr>
+                <w:lang w:val="en-US"/>
+              </w:rPr>
+              <w:t xml:space="preserve"> requests to the System the type of statistics selected by the End User.</w:t>
+            </w:r>
+          </w:p>
+          <w:p>
+            <w:pPr>
+              <w:pStyle w:val="NormaleWeb"/>
+              <w:numPr>
+                <w:ilvl w:val="0"/>
+                <w:numId w:val="3"/>
+              </w:numPr>
+              <w:rPr>
+                <w:lang w:val="en-US"/>
+              </w:rPr>
+            </w:pPr>
+            <w:r>
+              <w:rPr>
+                <w:lang w:val="en-US"/>
+              </w:rPr>
+              <w:t xml:space="preserve">The </w:t>
+            </w:r>
+            <w:r>
+              <w:rPr>
+                <w:lang w:val="en-US"/>
+              </w:rPr>
+              <w:t>System sends the statistics to the application.</w:t>
+            </w:r>
+          </w:p>
+          <w:p>
+            <w:pPr>
+              <w:pStyle w:val="NormaleWeb"/>
+              <w:numPr>
+                <w:ilvl w:val="0"/>
+                <w:numId w:val="3"/>
+              </w:numPr>
+              <w:rPr>
+                <w:lang w:val="en-US"/>
+              </w:rPr>
+            </w:pPr>
+            <w:r>
+              <w:rPr>
+                <w:lang w:val="en-US"/>
+              </w:rPr>
+              <w:t xml:space="preserve">The </w:t>
+            </w:r>
+            <w:r>
+              <w:rPr>
+                <w:lang w:val="en-US"/>
+              </w:rPr>
+              <w:t>Application</w:t>
+            </w:r>
+            <w:r>
+              <w:rPr>
+                <w:lang w:val="en-US"/>
+              </w:rPr>
+              <w:t xml:space="preserve"> shows the statistics to the End User.</w:t>
+            </w:r>
+          </w:p>
+        </w:tc>
+      </w:tr>
+      <w:tr>
+        <w:tc>
+          <w:tcPr>
+            <w:tcW w:w="4811" w:type="dxa"/>
+          </w:tcPr>
+          <w:p>
+            <w:pPr>
+              <w:pStyle w:val="NormaleWeb"/>
+              <w:rPr>
+                <w:lang w:val="en-US"/>
+              </w:rPr>
+            </w:pPr>
+            <w:r>
+              <w:rPr>
+                <w:lang w:val="en-US"/>
+              </w:rPr>
+              <w:t>Exit condition</w:t>
+            </w:r>
+          </w:p>
+        </w:tc>
+        <w:tc>
+          <w:tcPr>
+            <w:tcW w:w="4811" w:type="dxa"/>
+          </w:tcPr>
+          <w:p>
+            <w:pPr>
+              <w:pStyle w:val="NormaleWeb"/>
+              <w:rPr>
+                <w:lang w:val="en-US"/>
+              </w:rPr>
+            </w:pPr>
+            <w:r>
+              <w:rPr>
+                <w:lang w:val="en-US"/>
+              </w:rPr>
+              <w:t xml:space="preserve">The End User has checked the statistics and closes the </w:t>
+            </w:r>
+            <w:r>
+              <w:rPr>
+                <w:szCs w:val="21"/>
+                <w:lang w:val="en-US"/>
+              </w:rPr>
+              <w:t>statistics</w:t>
+            </w:r>
+            <w:r>
+              <w:rPr>
+                <w:szCs w:val="21"/>
+                <w:lang w:val="en-US"/>
+              </w:rPr>
+              <w:t xml:space="preserve"> page</w:t>
+            </w:r>
+            <w:r>
+              <w:rPr>
+                <w:lang w:val="en-US"/>
+              </w:rPr>
+              <w:t>.</w:t>
+            </w:r>
+          </w:p>
+        </w:tc>
+      </w:tr>
+      <w:tr>
+        <w:tc>
+          <w:tcPr>
+            <w:tcW w:w="4811" w:type="dxa"/>
+          </w:tcPr>
+          <w:p>
+            <w:pPr>
+              <w:pStyle w:val="NormaleWeb"/>
+              <w:rPr>
+                <w:lang w:val="en-US"/>
+              </w:rPr>
+            </w:pPr>
+            <w:r>
+              <w:rPr>
+                <w:lang w:val="en-US"/>
+              </w:rPr>
+              <w:t>Exception</w:t>
+            </w:r>
+          </w:p>
+        </w:tc>
+        <w:tc>
+          <w:tcPr>
+            <w:tcW w:w="4811" w:type="dxa"/>
+          </w:tcPr>
+          <w:p>
+            <w:pPr>
+              <w:pStyle w:val="NormaleWeb"/>
+              <w:rPr>
+                <w:lang w:val="en-US"/>
+              </w:rPr>
+            </w:pPr>
+            <w:r>
+              <w:rPr>
+                <w:lang w:val="en-US"/>
+              </w:rPr>
+              <w:t xml:space="preserve">There are too few traffic </w:t>
+            </w:r>
+            <w:proofErr w:type="gramStart"/>
+            <w:r>
+              <w:rPr>
+                <w:lang w:val="en-US"/>
+              </w:rPr>
+              <w:t>violation</w:t>
+            </w:r>
+            <w:proofErr w:type="gramEnd"/>
+            <w:r>
+              <w:rPr>
+                <w:lang w:val="en-US"/>
+              </w:rPr>
+              <w:t xml:space="preserve"> reports, so the System is not able to elaborate reliable statistics, so the Application notifies the End User of it.</w:t>
+            </w:r>
+          </w:p>
+        </w:tc>
+      </w:tr>
+    </w:tbl>
+    <w:p>
+      <w:pPr>
+        <w:pStyle w:val="NormaleWeb"/>
+        <w:shd w:val="clear" w:color="auto" w:fill="FFFFFF"/>
+        <w:rPr>
+          <w:lang w:val="en-US"/>
+        </w:rPr>
+      </w:pPr>
+    </w:p>
+    <w:p>
+      <w:pPr>
+        <w:pStyle w:val="NormaleWeb"/>
+        <w:shd w:val="clear" w:color="auto" w:fill="FFFFFF"/>
+        <w:rPr>
+          <w:lang w:val="en-US"/>
+        </w:rPr>
+      </w:pPr>
+      <w:r>
+        <w:rPr>
+          <w:lang w:val="en-US"/>
+        </w:rPr>
+        <w:t>Municipality</w:t>
+      </w:r>
+    </w:p>
+    <w:p>
+      <w:pPr>
+        <w:pStyle w:val="NormaleWeb"/>
+        <w:shd w:val="clear" w:color="auto" w:fill="FFFFFF"/>
+        <w:rPr>
+          <w:lang w:val="en-US"/>
+        </w:rPr>
+      </w:pPr>
+      <w:r>
+        <w:rPr>
+          <w:lang w:val="en-US"/>
+        </w:rPr>
+        <w:t>Scenario 5</w:t>
+      </w:r>
+    </w:p>
+    <w:p>
+      <w:pPr>
+        <w:pStyle w:val="NormaleWeb"/>
+        <w:shd w:val="clear" w:color="auto" w:fill="FFFFFF"/>
+        <w:rPr>
+          <w:lang w:val="en-US"/>
+        </w:rPr>
+      </w:pPr>
+      <w:r>
+        <w:rPr>
+          <w:lang w:val="en-US"/>
+        </w:rPr>
+        <w:t xml:space="preserve">Roberto, wise mayor always careful of his citizens needs, noticed that in the last few months, traffic violations and accidents have become more frequent, growing together in </w:t>
       </w:r>
       <w:proofErr w:type="spellStart"/>
       <w:r>
         <w:rPr>
           <w:lang w:val="en-US"/>
         </w:rPr>
+        <w:t>their</w:t>
+      </w:r>
+      <w:proofErr w:type="spellEnd"/>
+      <w:r>
+        <w:rPr>
+          <w:lang w:val="en-US"/>
+        </w:rPr>
+        <w:t xml:space="preserve"> number. He immediately understands that there must be a correlation between the two, but at the same time he realizes that he has only data regarding accidents. </w:t>
+      </w:r>
+      <w:r>
+        <w:rPr>
+          <w:lang w:val="en-US"/>
+        </w:rPr>
+        <w:t xml:space="preserve">Doing some researches, he discovers </w:t>
+      </w:r>
+      <w:proofErr w:type="spellStart"/>
+      <w:r>
+        <w:rPr>
+          <w:lang w:val="en-US"/>
+        </w:rPr>
         <w:t>SafeStreets</w:t>
       </w:r>
       <w:proofErr w:type="spellEnd"/>
@@ -1636,23 +2795,1611 @@
         <w:rPr>
           <w:lang w:val="en-US"/>
         </w:rPr>
-        <w:t xml:space="preserve"> application installed on his smartphone, so he extracts the device, opens the application, takes a picture of the car with its license plate and sends it together with the type and the description of the violation to </w:t>
-      </w:r>
-      <w:proofErr w:type="spellStart"/>
-      <w:r>
-        <w:rPr>
-          <w:lang w:val="en-US"/>
-        </w:rPr>
-        <w:t>SafeStreets</w:t>
-      </w:r>
-      <w:proofErr w:type="spellEnd"/>
-      <w:r>
-        <w:rPr>
-          <w:lang w:val="en-US"/>
-        </w:rPr>
-        <w:t>.</w:t>
+        <w:t xml:space="preserve"> and installs it on municipal computers. Opening the software, he registers as a municipality and through the use of the service offered by the system which allows to insert accidents data, he begins to insert these types of information. After inserting enough data, the system </w:t>
+      </w:r>
+      <w:proofErr w:type="gramStart"/>
+      <w:r>
+        <w:rPr>
+          <w:lang w:val="en-US"/>
+        </w:rPr>
+        <w:t>cross</w:t>
+      </w:r>
+      <w:proofErr w:type="gramEnd"/>
+      <w:r>
+        <w:rPr>
+          <w:lang w:val="en-US"/>
+        </w:rPr>
+        <w:t xml:space="preserve"> them with information deriving from </w:t>
+      </w:r>
+      <w:r>
+        <w:rPr>
+          <w:lang w:val="en-US"/>
+        </w:rPr>
+        <w:t xml:space="preserve">violations reported by end users, elaborates possible suggestions and sends them to Roberto. The mayor, watching at the interventions proposed, discovers that there </w:t>
+      </w:r>
+      <w:r>
+        <w:rPr>
+          <w:lang w:val="en-US"/>
+        </w:rPr>
+        <w:t>are two unsafe areas, in fact, in</w:t>
+      </w:r>
+      <w:r>
+        <w:rPr>
+          <w:lang w:val="en-US"/>
+        </w:rPr>
+        <w:t xml:space="preserve"> a couple of streets drivers used to leave the car in double parking creating </w:t>
+      </w:r>
+      <w:r>
+        <w:rPr>
+          <w:lang w:val="en-US"/>
+        </w:rPr>
+        <w:t>traffic jams that lead to an increase in rear-end collisions</w:t>
+      </w:r>
+      <w:r>
+        <w:rPr>
+          <w:lang w:val="en-US"/>
+        </w:rPr>
+        <w:t>, and that to solve the problem it is enough to augment the controls on those areas.</w:t>
       </w:r>
     </w:p>
+    <w:p>
+      <w:pPr>
+        <w:pStyle w:val="NormaleWeb"/>
+        <w:shd w:val="clear" w:color="auto" w:fill="FFFFFF"/>
+        <w:rPr>
+          <w:lang w:val="en-US"/>
+        </w:rPr>
+      </w:pPr>
+    </w:p>
+    <w:tbl>
+      <w:tblPr>
+        <w:tblStyle w:val="Grigliatabella"/>
+        <w:tblW w:w="0" w:type="auto"/>
+        <w:tblLook w:val="04A0" w:firstRow="1" w:lastRow="0" w:firstColumn="1" w:lastColumn="0" w:noHBand="0" w:noVBand="1"/>
+      </w:tblPr>
+      <w:tblGrid>
+        <w:gridCol w:w="4811"/>
+        <w:gridCol w:w="4811"/>
+      </w:tblGrid>
+      <w:tr>
+        <w:tc>
+          <w:tcPr>
+            <w:tcW w:w="4811" w:type="dxa"/>
+          </w:tcPr>
+          <w:p>
+            <w:pPr>
+              <w:pStyle w:val="NormaleWeb"/>
+              <w:rPr>
+                <w:lang w:val="en-US"/>
+              </w:rPr>
+            </w:pPr>
+            <w:r>
+              <w:rPr>
+                <w:lang w:val="en-US"/>
+              </w:rPr>
+              <w:t xml:space="preserve">Name </w:t>
+            </w:r>
+          </w:p>
+        </w:tc>
+        <w:tc>
+          <w:tcPr>
+            <w:tcW w:w="4811" w:type="dxa"/>
+          </w:tcPr>
+          <w:p>
+            <w:pPr>
+              <w:pStyle w:val="NormaleWeb"/>
+              <w:rPr>
+                <w:lang w:val="en-US"/>
+              </w:rPr>
+            </w:pPr>
+            <w:r>
+              <w:rPr>
+                <w:lang w:val="en-US"/>
+              </w:rPr>
+              <w:t>Insert accidents data</w:t>
+            </w:r>
+          </w:p>
+        </w:tc>
+      </w:tr>
+      <w:tr>
+        <w:tc>
+          <w:tcPr>
+            <w:tcW w:w="4811" w:type="dxa"/>
+          </w:tcPr>
+          <w:p>
+            <w:pPr>
+              <w:pStyle w:val="NormaleWeb"/>
+              <w:rPr>
+                <w:lang w:val="en-US"/>
+              </w:rPr>
+            </w:pPr>
+            <w:r>
+              <w:rPr>
+                <w:lang w:val="en-US"/>
+              </w:rPr>
+              <w:t xml:space="preserve">Actor </w:t>
+            </w:r>
+          </w:p>
+        </w:tc>
+        <w:tc>
+          <w:tcPr>
+            <w:tcW w:w="4811" w:type="dxa"/>
+          </w:tcPr>
+          <w:p>
+            <w:pPr>
+              <w:pStyle w:val="NormaleWeb"/>
+              <w:rPr>
+                <w:lang w:val="en-US"/>
+              </w:rPr>
+            </w:pPr>
+            <w:r>
+              <w:rPr>
+                <w:lang w:val="en-US"/>
+              </w:rPr>
+              <w:t>Municipality user</w:t>
+            </w:r>
+          </w:p>
+        </w:tc>
+      </w:tr>
+      <w:tr>
+        <w:tc>
+          <w:tcPr>
+            <w:tcW w:w="4811" w:type="dxa"/>
+          </w:tcPr>
+          <w:p>
+            <w:pPr>
+              <w:pStyle w:val="NormaleWeb"/>
+              <w:rPr>
+                <w:lang w:val="en-US"/>
+              </w:rPr>
+            </w:pPr>
+            <w:r>
+              <w:rPr>
+                <w:lang w:val="en-US"/>
+              </w:rPr>
+              <w:t>Entry condition</w:t>
+            </w:r>
+          </w:p>
+        </w:tc>
+        <w:tc>
+          <w:tcPr>
+            <w:tcW w:w="4811" w:type="dxa"/>
+          </w:tcPr>
+          <w:p>
+            <w:pPr>
+              <w:pStyle w:val="NormaleWeb"/>
+              <w:rPr>
+                <w:lang w:val="en-US"/>
+              </w:rPr>
+            </w:pPr>
+            <w:r>
+              <w:rPr>
+                <w:lang w:val="en-US"/>
+              </w:rPr>
+              <w:t>Municipality has data about accidents occurred in its territory and wants to know possible links between them and the traffic violations.</w:t>
+            </w:r>
+          </w:p>
+        </w:tc>
+      </w:tr>
+      <w:tr>
+        <w:tc>
+          <w:tcPr>
+            <w:tcW w:w="4811" w:type="dxa"/>
+          </w:tcPr>
+          <w:p>
+            <w:pPr>
+              <w:pStyle w:val="NormaleWeb"/>
+              <w:rPr>
+                <w:lang w:val="en-US"/>
+              </w:rPr>
+            </w:pPr>
+            <w:r>
+              <w:rPr>
+                <w:lang w:val="en-US"/>
+              </w:rPr>
+              <w:lastRenderedPageBreak/>
+              <w:t>Event flow</w:t>
+            </w:r>
+          </w:p>
+        </w:tc>
+        <w:tc>
+          <w:tcPr>
+            <w:tcW w:w="4811" w:type="dxa"/>
+          </w:tcPr>
+          <w:p>
+            <w:pPr>
+              <w:pStyle w:val="NormaleWeb"/>
+              <w:numPr>
+                <w:ilvl w:val="0"/>
+                <w:numId w:val="4"/>
+              </w:numPr>
+              <w:shd w:val="clear" w:color="auto" w:fill="FFFFFF"/>
+              <w:rPr>
+                <w:szCs w:val="21"/>
+                <w:lang w:val="en-US"/>
+              </w:rPr>
+            </w:pPr>
+            <w:r>
+              <w:rPr>
+                <w:szCs w:val="21"/>
+                <w:lang w:val="en-US"/>
+              </w:rPr>
+              <w:t xml:space="preserve">In the homepage, the </w:t>
+            </w:r>
+            <w:r>
+              <w:rPr>
+                <w:szCs w:val="21"/>
+                <w:lang w:val="en-US"/>
+              </w:rPr>
+              <w:t>Municipality</w:t>
+            </w:r>
+            <w:r>
+              <w:rPr>
+                <w:szCs w:val="21"/>
+                <w:lang w:val="en-US"/>
+              </w:rPr>
+              <w:t xml:space="preserve"> User</w:t>
+            </w:r>
+            <w:r>
+              <w:rPr>
+                <w:szCs w:val="21"/>
+                <w:lang w:val="en-US"/>
+              </w:rPr>
+              <w:t xml:space="preserve"> clicks on the "</w:t>
+            </w:r>
+            <w:r>
+              <w:rPr>
+                <w:szCs w:val="21"/>
+                <w:lang w:val="en-US"/>
+              </w:rPr>
+              <w:t>Insert Accidents Data</w:t>
+            </w:r>
+            <w:r>
+              <w:rPr>
+                <w:szCs w:val="21"/>
+                <w:lang w:val="en-US"/>
+              </w:rPr>
+              <w:t xml:space="preserve">" button entering in the </w:t>
+            </w:r>
+            <w:r>
+              <w:rPr>
+                <w:szCs w:val="21"/>
+                <w:lang w:val="en-US"/>
+              </w:rPr>
+              <w:t>accident</w:t>
+            </w:r>
+            <w:r>
+              <w:rPr>
+                <w:szCs w:val="21"/>
+                <w:lang w:val="en-US"/>
+              </w:rPr>
+              <w:t xml:space="preserve"> creation page. </w:t>
+            </w:r>
+          </w:p>
+          <w:p>
+            <w:pPr>
+              <w:pStyle w:val="NormaleWeb"/>
+              <w:numPr>
+                <w:ilvl w:val="0"/>
+                <w:numId w:val="4"/>
+              </w:numPr>
+              <w:rPr>
+                <w:lang w:val="en-US"/>
+              </w:rPr>
+            </w:pPr>
+            <w:r>
+              <w:rPr>
+                <w:lang w:val="en-US"/>
+              </w:rPr>
+              <w:t xml:space="preserve">The </w:t>
+            </w:r>
+            <w:r>
+              <w:rPr>
+                <w:lang w:val="en-US"/>
+              </w:rPr>
+              <w:t>Software</w:t>
+            </w:r>
+            <w:r>
+              <w:rPr>
+                <w:lang w:val="en-US"/>
+              </w:rPr>
+              <w:t xml:space="preserve"> requests to the </w:t>
+            </w:r>
+            <w:r>
+              <w:rPr>
+                <w:szCs w:val="21"/>
+                <w:lang w:val="en-US"/>
+              </w:rPr>
+              <w:t xml:space="preserve">Municipality </w:t>
+            </w:r>
+            <w:r>
+              <w:rPr>
+                <w:lang w:val="en-US"/>
+              </w:rPr>
+              <w:t xml:space="preserve">User to </w:t>
+            </w:r>
+            <w:r>
+              <w:rPr>
+                <w:lang w:val="en-US"/>
+              </w:rPr>
+              <w:t>insert data about accidents.</w:t>
+            </w:r>
+          </w:p>
+          <w:p>
+            <w:pPr>
+              <w:pStyle w:val="NormaleWeb"/>
+              <w:numPr>
+                <w:ilvl w:val="0"/>
+                <w:numId w:val="4"/>
+              </w:numPr>
+              <w:rPr>
+                <w:lang w:val="en-US"/>
+              </w:rPr>
+            </w:pPr>
+            <w:r>
+              <w:rPr>
+                <w:lang w:val="en-US"/>
+              </w:rPr>
+              <w:t xml:space="preserve">The </w:t>
+            </w:r>
+            <w:r>
+              <w:rPr>
+                <w:szCs w:val="21"/>
+                <w:lang w:val="en-US"/>
+              </w:rPr>
+              <w:t xml:space="preserve">Municipality </w:t>
+            </w:r>
+            <w:r>
+              <w:rPr>
+                <w:lang w:val="en-US"/>
+              </w:rPr>
+              <w:t xml:space="preserve">User </w:t>
+            </w:r>
+            <w:r>
+              <w:rPr>
+                <w:lang w:val="en-US"/>
+              </w:rPr>
+              <w:t>groups all the accidents data in a single file.</w:t>
+            </w:r>
+          </w:p>
+          <w:p>
+            <w:pPr>
+              <w:pStyle w:val="NormaleWeb"/>
+              <w:numPr>
+                <w:ilvl w:val="0"/>
+                <w:numId w:val="4"/>
+              </w:numPr>
+              <w:rPr>
+                <w:lang w:val="en-US"/>
+              </w:rPr>
+            </w:pPr>
+            <w:r>
+              <w:rPr>
+                <w:lang w:val="en-US"/>
+              </w:rPr>
+              <w:t xml:space="preserve">The </w:t>
+            </w:r>
+            <w:r>
+              <w:rPr>
+                <w:szCs w:val="21"/>
+                <w:lang w:val="en-US"/>
+              </w:rPr>
+              <w:t>Municipality</w:t>
+            </w:r>
+            <w:r>
+              <w:rPr>
+                <w:szCs w:val="21"/>
+                <w:lang w:val="en-US"/>
+              </w:rPr>
+              <w:t xml:space="preserve"> User inserts the created file into the System.</w:t>
+            </w:r>
+          </w:p>
+          <w:p>
+            <w:pPr>
+              <w:pStyle w:val="NormaleWeb"/>
+              <w:numPr>
+                <w:ilvl w:val="0"/>
+                <w:numId w:val="4"/>
+              </w:numPr>
+              <w:rPr>
+                <w:lang w:val="en-US"/>
+              </w:rPr>
+            </w:pPr>
+            <w:r>
+              <w:rPr>
+                <w:lang w:val="en-US"/>
+              </w:rPr>
+              <w:t xml:space="preserve">The </w:t>
+            </w:r>
+            <w:r>
+              <w:rPr>
+                <w:szCs w:val="21"/>
+                <w:lang w:val="en-US"/>
+              </w:rPr>
+              <w:t xml:space="preserve">Municipality User </w:t>
+            </w:r>
+            <w:r>
+              <w:rPr>
+                <w:szCs w:val="21"/>
+                <w:lang w:val="en-US"/>
+              </w:rPr>
+              <w:t>clicks on the “Send” button.</w:t>
+            </w:r>
+          </w:p>
+        </w:tc>
+      </w:tr>
+      <w:tr>
+        <w:tc>
+          <w:tcPr>
+            <w:tcW w:w="4811" w:type="dxa"/>
+          </w:tcPr>
+          <w:p>
+            <w:pPr>
+              <w:pStyle w:val="NormaleWeb"/>
+              <w:rPr>
+                <w:lang w:val="en-US"/>
+              </w:rPr>
+            </w:pPr>
+            <w:r>
+              <w:rPr>
+                <w:lang w:val="en-US"/>
+              </w:rPr>
+              <w:t>Exit condition</w:t>
+            </w:r>
+          </w:p>
+        </w:tc>
+        <w:tc>
+          <w:tcPr>
+            <w:tcW w:w="4811" w:type="dxa"/>
+          </w:tcPr>
+          <w:p>
+            <w:pPr>
+              <w:pStyle w:val="NormaleWeb"/>
+              <w:rPr>
+                <w:lang w:val="en-US"/>
+              </w:rPr>
+            </w:pPr>
+            <w:r>
+              <w:rPr>
+                <w:lang w:val="en-US"/>
+              </w:rPr>
+              <w:t xml:space="preserve">Data on accidents are sent to </w:t>
+            </w:r>
+            <w:proofErr w:type="spellStart"/>
+            <w:r>
+              <w:rPr>
+                <w:lang w:val="en-US"/>
+              </w:rPr>
+              <w:t>Safestreets</w:t>
+            </w:r>
+            <w:proofErr w:type="spellEnd"/>
+            <w:r>
+              <w:rPr>
+                <w:lang w:val="en-US"/>
+              </w:rPr>
+              <w:t xml:space="preserve"> and the Municipality User </w:t>
+            </w:r>
+            <w:r>
+              <w:rPr>
+                <w:lang w:val="en-US"/>
+              </w:rPr>
+              <w:t xml:space="preserve">goes out of the </w:t>
+            </w:r>
+            <w:r>
+              <w:rPr>
+                <w:szCs w:val="21"/>
+                <w:lang w:val="en-US"/>
+              </w:rPr>
+              <w:t>"</w:t>
+            </w:r>
+            <w:r>
+              <w:rPr>
+                <w:szCs w:val="21"/>
+                <w:lang w:val="en-US"/>
+              </w:rPr>
+              <w:t>Insert Accidents Data</w:t>
+            </w:r>
+            <w:r>
+              <w:rPr>
+                <w:szCs w:val="21"/>
+                <w:lang w:val="en-US"/>
+              </w:rPr>
+              <w:t>"</w:t>
+            </w:r>
+            <w:r>
+              <w:rPr>
+                <w:szCs w:val="21"/>
+                <w:lang w:val="en-US"/>
+              </w:rPr>
+              <w:t xml:space="preserve"> page.</w:t>
+            </w:r>
+          </w:p>
+        </w:tc>
+      </w:tr>
+    </w:tbl>
+    <w:p>
+      <w:pPr>
+        <w:pStyle w:val="NormaleWeb"/>
+        <w:shd w:val="clear" w:color="auto" w:fill="FFFFFF"/>
+        <w:rPr>
+          <w:lang w:val="en-US"/>
+        </w:rPr>
+      </w:pPr>
+    </w:p>
+    <w:tbl>
+      <w:tblPr>
+        <w:tblStyle w:val="Grigliatabella"/>
+        <w:tblW w:w="0" w:type="auto"/>
+        <w:tblLook w:val="04A0" w:firstRow="1" w:lastRow="0" w:firstColumn="1" w:lastColumn="0" w:noHBand="0" w:noVBand="1"/>
+      </w:tblPr>
+      <w:tblGrid>
+        <w:gridCol w:w="4811"/>
+        <w:gridCol w:w="4811"/>
+      </w:tblGrid>
+      <w:tr>
+        <w:tc>
+          <w:tcPr>
+            <w:tcW w:w="4811" w:type="dxa"/>
+          </w:tcPr>
+          <w:p>
+            <w:pPr>
+              <w:pStyle w:val="NormaleWeb"/>
+              <w:rPr>
+                <w:lang w:val="en-US"/>
+              </w:rPr>
+            </w:pPr>
+            <w:r>
+              <w:rPr>
+                <w:lang w:val="en-US"/>
+              </w:rPr>
+              <w:t xml:space="preserve">Name </w:t>
+            </w:r>
+          </w:p>
+        </w:tc>
+        <w:tc>
+          <w:tcPr>
+            <w:tcW w:w="4811" w:type="dxa"/>
+          </w:tcPr>
+          <w:p>
+            <w:pPr>
+              <w:pStyle w:val="NormaleWeb"/>
+              <w:rPr>
+                <w:lang w:val="en-US"/>
+              </w:rPr>
+            </w:pPr>
+            <w:r>
+              <w:rPr>
+                <w:lang w:val="en-US"/>
+              </w:rPr>
+              <w:t>Check suggested interventions and unsafe areas</w:t>
+            </w:r>
+          </w:p>
+        </w:tc>
+      </w:tr>
+      <w:tr>
+        <w:tc>
+          <w:tcPr>
+            <w:tcW w:w="4811" w:type="dxa"/>
+          </w:tcPr>
+          <w:p>
+            <w:pPr>
+              <w:pStyle w:val="NormaleWeb"/>
+              <w:rPr>
+                <w:lang w:val="en-US"/>
+              </w:rPr>
+            </w:pPr>
+            <w:r>
+              <w:rPr>
+                <w:lang w:val="en-US"/>
+              </w:rPr>
+              <w:t xml:space="preserve">Actor </w:t>
+            </w:r>
+          </w:p>
+        </w:tc>
+        <w:tc>
+          <w:tcPr>
+            <w:tcW w:w="4811" w:type="dxa"/>
+          </w:tcPr>
+          <w:p>
+            <w:pPr>
+              <w:pStyle w:val="NormaleWeb"/>
+              <w:rPr>
+                <w:lang w:val="en-US"/>
+              </w:rPr>
+            </w:pPr>
+            <w:r>
+              <w:rPr>
+                <w:lang w:val="en-US"/>
+              </w:rPr>
+              <w:t xml:space="preserve">Municipality User, </w:t>
+            </w:r>
+            <w:proofErr w:type="spellStart"/>
+            <w:r>
+              <w:rPr>
+                <w:lang w:val="en-US"/>
+              </w:rPr>
+              <w:t>SafeStreets</w:t>
+            </w:r>
+            <w:proofErr w:type="spellEnd"/>
+          </w:p>
+        </w:tc>
+      </w:tr>
+      <w:tr>
+        <w:tc>
+          <w:tcPr>
+            <w:tcW w:w="4811" w:type="dxa"/>
+          </w:tcPr>
+          <w:p>
+            <w:pPr>
+              <w:pStyle w:val="NormaleWeb"/>
+              <w:rPr>
+                <w:lang w:val="en-US"/>
+              </w:rPr>
+            </w:pPr>
+            <w:r>
+              <w:rPr>
+                <w:lang w:val="en-US"/>
+              </w:rPr>
+              <w:t>Entry condition</w:t>
+            </w:r>
+          </w:p>
+        </w:tc>
+        <w:tc>
+          <w:tcPr>
+            <w:tcW w:w="4811" w:type="dxa"/>
+          </w:tcPr>
+          <w:p>
+            <w:pPr>
+              <w:pStyle w:val="NormaleWeb"/>
+              <w:rPr>
+                <w:lang w:val="en-US"/>
+              </w:rPr>
+            </w:pPr>
+            <w:r>
+              <w:rPr>
+                <w:lang w:val="en-US"/>
+              </w:rPr>
+              <w:t>Municipality User wants to know the most unsafe areas and possible interventions he can apply to get it safer.</w:t>
+            </w:r>
+          </w:p>
+        </w:tc>
+      </w:tr>
+      <w:tr>
+        <w:tc>
+          <w:tcPr>
+            <w:tcW w:w="4811" w:type="dxa"/>
+          </w:tcPr>
+          <w:p>
+            <w:pPr>
+              <w:pStyle w:val="NormaleWeb"/>
+              <w:rPr>
+                <w:lang w:val="en-US"/>
+              </w:rPr>
+            </w:pPr>
+            <w:r>
+              <w:rPr>
+                <w:lang w:val="en-US"/>
+              </w:rPr>
+              <w:t>Event flow</w:t>
+            </w:r>
+          </w:p>
+        </w:tc>
+        <w:tc>
+          <w:tcPr>
+            <w:tcW w:w="4811" w:type="dxa"/>
+          </w:tcPr>
+          <w:p>
+            <w:pPr>
+              <w:pStyle w:val="NormaleWeb"/>
+              <w:numPr>
+                <w:ilvl w:val="0"/>
+                <w:numId w:val="5"/>
+              </w:numPr>
+              <w:rPr>
+                <w:lang w:val="en-US"/>
+              </w:rPr>
+            </w:pPr>
+            <w:proofErr w:type="spellStart"/>
+            <w:r>
+              <w:rPr>
+                <w:lang w:val="en-US"/>
+              </w:rPr>
+              <w:t>SafeStreets</w:t>
+            </w:r>
+            <w:proofErr w:type="spellEnd"/>
+            <w:r>
+              <w:rPr>
+                <w:lang w:val="en-US"/>
+              </w:rPr>
+              <w:t xml:space="preserve"> has crossed accidents information with those deriving from violation reporting.</w:t>
+            </w:r>
+          </w:p>
+          <w:p>
+            <w:pPr>
+              <w:pStyle w:val="NormaleWeb"/>
+              <w:numPr>
+                <w:ilvl w:val="0"/>
+                <w:numId w:val="5"/>
+              </w:numPr>
+              <w:shd w:val="clear" w:color="auto" w:fill="FFFFFF"/>
+              <w:rPr>
+                <w:szCs w:val="21"/>
+                <w:lang w:val="en-US"/>
+              </w:rPr>
+            </w:pPr>
+            <w:proofErr w:type="spellStart"/>
+            <w:r>
+              <w:rPr>
+                <w:szCs w:val="21"/>
+                <w:lang w:val="en-US"/>
+              </w:rPr>
+              <w:t>SafeStreets</w:t>
+            </w:r>
+            <w:proofErr w:type="spellEnd"/>
+            <w:r>
+              <w:rPr>
+                <w:szCs w:val="21"/>
+                <w:lang w:val="en-US"/>
+              </w:rPr>
+              <w:t xml:space="preserve"> elaborated possible interventions to make unsafe areas safer.</w:t>
+            </w:r>
+          </w:p>
+          <w:p>
+            <w:pPr>
+              <w:pStyle w:val="NormaleWeb"/>
+              <w:numPr>
+                <w:ilvl w:val="0"/>
+                <w:numId w:val="5"/>
+              </w:numPr>
+              <w:shd w:val="clear" w:color="auto" w:fill="FFFFFF"/>
+              <w:rPr>
+                <w:szCs w:val="21"/>
+                <w:lang w:val="en-US"/>
+              </w:rPr>
+            </w:pPr>
+            <w:r>
+              <w:rPr>
+                <w:szCs w:val="21"/>
+                <w:lang w:val="en-US"/>
+              </w:rPr>
+              <w:t xml:space="preserve">In the homepage, the </w:t>
+            </w:r>
+            <w:r>
+              <w:rPr>
+                <w:szCs w:val="21"/>
+                <w:lang w:val="en-US"/>
+              </w:rPr>
+              <w:t>Municipality User</w:t>
+            </w:r>
+            <w:r>
+              <w:rPr>
+                <w:szCs w:val="21"/>
+                <w:lang w:val="en-US"/>
+              </w:rPr>
+              <w:t xml:space="preserve"> clicks on the "</w:t>
+            </w:r>
+            <w:r>
+              <w:rPr>
+                <w:szCs w:val="21"/>
+                <w:lang w:val="en-US"/>
+              </w:rPr>
+              <w:t>Unsafe Areas and Suggestions</w:t>
+            </w:r>
+            <w:r>
+              <w:rPr>
+                <w:szCs w:val="21"/>
+                <w:lang w:val="en-US"/>
+              </w:rPr>
+              <w:t xml:space="preserve">" button entering in the </w:t>
+            </w:r>
+            <w:r>
+              <w:rPr>
+                <w:szCs w:val="21"/>
+                <w:lang w:val="en-US"/>
+              </w:rPr>
+              <w:t>interventions</w:t>
+            </w:r>
+            <w:r>
+              <w:rPr>
+                <w:szCs w:val="21"/>
+                <w:lang w:val="en-US"/>
+              </w:rPr>
+              <w:t xml:space="preserve"> page. </w:t>
+            </w:r>
+          </w:p>
+          <w:p>
+            <w:pPr>
+              <w:pStyle w:val="NormaleWeb"/>
+              <w:numPr>
+                <w:ilvl w:val="0"/>
+                <w:numId w:val="5"/>
+              </w:numPr>
+              <w:rPr>
+                <w:lang w:val="en-US"/>
+              </w:rPr>
+            </w:pPr>
+            <w:proofErr w:type="spellStart"/>
+            <w:r>
+              <w:rPr>
+                <w:lang w:val="en-US"/>
+              </w:rPr>
+              <w:t>SafeStreets</w:t>
+            </w:r>
+            <w:proofErr w:type="spellEnd"/>
+            <w:r>
+              <w:rPr>
+                <w:lang w:val="en-US"/>
+              </w:rPr>
+              <w:t xml:space="preserve"> supplication shows to </w:t>
+            </w:r>
+            <w:r>
+              <w:rPr>
+                <w:szCs w:val="21"/>
+                <w:lang w:val="en-US"/>
+              </w:rPr>
+              <w:t xml:space="preserve">the </w:t>
+            </w:r>
+            <w:r>
+              <w:rPr>
+                <w:szCs w:val="21"/>
+                <w:lang w:val="en-US"/>
+              </w:rPr>
+              <w:t>Municipality User</w:t>
+            </w:r>
+            <w:r>
+              <w:rPr>
+                <w:szCs w:val="21"/>
+                <w:lang w:val="en-US"/>
+              </w:rPr>
+              <w:t xml:space="preserve"> the most unsafe areas and the possible interventions to get them safer.</w:t>
+            </w:r>
+          </w:p>
+        </w:tc>
+      </w:tr>
+      <w:tr>
+        <w:tc>
+          <w:tcPr>
+            <w:tcW w:w="4811" w:type="dxa"/>
+          </w:tcPr>
+          <w:p>
+            <w:pPr>
+              <w:pStyle w:val="NormaleWeb"/>
+              <w:rPr>
+                <w:lang w:val="en-US"/>
+              </w:rPr>
+            </w:pPr>
+            <w:r>
+              <w:rPr>
+                <w:lang w:val="en-US"/>
+              </w:rPr>
+              <w:t>Exit condition</w:t>
+            </w:r>
+          </w:p>
+        </w:tc>
+        <w:tc>
+          <w:tcPr>
+            <w:tcW w:w="4811" w:type="dxa"/>
+          </w:tcPr>
+          <w:p>
+            <w:pPr>
+              <w:pStyle w:val="NormaleWeb"/>
+              <w:rPr>
+                <w:lang w:val="en-US"/>
+              </w:rPr>
+            </w:pPr>
+            <w:r>
+              <w:rPr>
+                <w:lang w:val="en-US"/>
+              </w:rPr>
+              <w:t xml:space="preserve">Municipality User has checked the most </w:t>
+            </w:r>
+            <w:proofErr w:type="spellStart"/>
+            <w:r>
+              <w:rPr>
+                <w:lang w:val="en-US"/>
+              </w:rPr>
+              <w:t>usafe</w:t>
+            </w:r>
+            <w:proofErr w:type="spellEnd"/>
+            <w:r>
+              <w:rPr>
+                <w:lang w:val="en-US"/>
+              </w:rPr>
+              <w:t xml:space="preserve"> areas </w:t>
+            </w:r>
+            <w:r>
+              <w:rPr>
+                <w:szCs w:val="21"/>
+                <w:lang w:val="en-US"/>
+              </w:rPr>
+              <w:t>and the possible interventions to get them safer</w:t>
+            </w:r>
+            <w:r>
+              <w:rPr>
+                <w:szCs w:val="21"/>
+                <w:lang w:val="en-US"/>
+              </w:rPr>
+              <w:t xml:space="preserve"> and close the </w:t>
+            </w:r>
+            <w:r>
+              <w:rPr>
+                <w:szCs w:val="21"/>
+                <w:lang w:val="en-US"/>
+              </w:rPr>
+              <w:t>interventions</w:t>
+            </w:r>
+            <w:r>
+              <w:rPr>
+                <w:szCs w:val="21"/>
+                <w:lang w:val="en-US"/>
+              </w:rPr>
+              <w:t xml:space="preserve"> page</w:t>
+            </w:r>
+            <w:r>
+              <w:rPr>
+                <w:szCs w:val="21"/>
+                <w:lang w:val="en-US"/>
+              </w:rPr>
+              <w:t>.</w:t>
+            </w:r>
+          </w:p>
+        </w:tc>
+      </w:tr>
+      <w:tr>
+        <w:tc>
+          <w:tcPr>
+            <w:tcW w:w="4811" w:type="dxa"/>
+          </w:tcPr>
+          <w:p>
+            <w:pPr>
+              <w:pStyle w:val="NormaleWeb"/>
+              <w:rPr>
+                <w:lang w:val="en-US"/>
+              </w:rPr>
+            </w:pPr>
+            <w:r>
+              <w:rPr>
+                <w:lang w:val="en-US"/>
+              </w:rPr>
+              <w:t>Exception</w:t>
+            </w:r>
+          </w:p>
+        </w:tc>
+        <w:tc>
+          <w:tcPr>
+            <w:tcW w:w="4811" w:type="dxa"/>
+          </w:tcPr>
+          <w:p>
+            <w:pPr>
+              <w:pStyle w:val="NormaleWeb"/>
+              <w:rPr>
+                <w:lang w:val="en-US"/>
+              </w:rPr>
+            </w:pPr>
+            <w:proofErr w:type="spellStart"/>
+            <w:r>
+              <w:rPr>
+                <w:lang w:val="en-US"/>
+              </w:rPr>
+              <w:t>SafeStreets</w:t>
+            </w:r>
+            <w:proofErr w:type="spellEnd"/>
+            <w:r>
+              <w:rPr>
+                <w:lang w:val="en-US"/>
+              </w:rPr>
+              <w:t xml:space="preserve"> software is not able to read the provided accidents data and extract information from them, so it </w:t>
+            </w:r>
+            <w:proofErr w:type="gramStart"/>
+            <w:r>
+              <w:rPr>
+                <w:lang w:val="en-US"/>
+              </w:rPr>
+              <w:t>notify</w:t>
+            </w:r>
+            <w:proofErr w:type="gramEnd"/>
+            <w:r>
+              <w:rPr>
+                <w:lang w:val="en-US"/>
+              </w:rPr>
+              <w:t xml:space="preserve"> the Municipality User asking hit to reinsert those data with a different format, explaining which format.</w:t>
+            </w:r>
+          </w:p>
+          <w:p>
+            <w:pPr>
+              <w:pStyle w:val="NormaleWeb"/>
+              <w:rPr>
+                <w:lang w:val="en-US"/>
+              </w:rPr>
+            </w:pPr>
+            <w:r>
+              <w:rPr>
+                <w:lang w:val="en-US"/>
+              </w:rPr>
+              <w:t xml:space="preserve">There are too few traffic </w:t>
+            </w:r>
+            <w:proofErr w:type="gramStart"/>
+            <w:r>
+              <w:rPr>
+                <w:lang w:val="en-US"/>
+              </w:rPr>
+              <w:t>violation</w:t>
+            </w:r>
+            <w:proofErr w:type="gramEnd"/>
+            <w:r>
+              <w:rPr>
+                <w:lang w:val="en-US"/>
+              </w:rPr>
+              <w:t xml:space="preserve"> reports</w:t>
+            </w:r>
+            <w:r>
+              <w:rPr>
+                <w:lang w:val="en-US"/>
+              </w:rPr>
+              <w:t xml:space="preserve"> or </w:t>
+            </w:r>
+            <w:proofErr w:type="spellStart"/>
+            <w:r>
+              <w:rPr>
+                <w:lang w:val="en-US"/>
+              </w:rPr>
+              <w:t>to</w:t>
+            </w:r>
+            <w:proofErr w:type="spellEnd"/>
+            <w:r>
+              <w:rPr>
+                <w:lang w:val="en-US"/>
+              </w:rPr>
+              <w:t xml:space="preserve"> few accidents data</w:t>
+            </w:r>
+            <w:r>
+              <w:rPr>
+                <w:lang w:val="en-US"/>
+              </w:rPr>
+              <w:t>, s</w:t>
+            </w:r>
+            <w:proofErr w:type="spellStart"/>
+            <w:r>
+              <w:rPr>
+                <w:lang w:val="en-US"/>
+              </w:rPr>
+              <w:t>o</w:t>
+            </w:r>
+            <w:proofErr w:type="spellEnd"/>
+            <w:r>
+              <w:rPr>
+                <w:lang w:val="en-US"/>
+              </w:rPr>
+              <w:t xml:space="preserve"> the System is not able to </w:t>
+            </w:r>
+            <w:r>
+              <w:rPr>
+                <w:lang w:val="en-US"/>
+              </w:rPr>
+              <w:lastRenderedPageBreak/>
+              <w:t xml:space="preserve">elaborate reliable </w:t>
+            </w:r>
+            <w:r>
+              <w:rPr>
+                <w:lang w:val="en-US"/>
+              </w:rPr>
+              <w:t>suggestions</w:t>
+            </w:r>
+            <w:r>
+              <w:rPr>
+                <w:lang w:val="en-US"/>
+              </w:rPr>
+              <w:t xml:space="preserve">, so the Application notifies the </w:t>
+            </w:r>
+            <w:r>
+              <w:rPr>
+                <w:lang w:val="en-US"/>
+              </w:rPr>
+              <w:t xml:space="preserve">Municipality </w:t>
+            </w:r>
+            <w:r>
+              <w:rPr>
+                <w:lang w:val="en-US"/>
+              </w:rPr>
+              <w:t>User of it.</w:t>
+            </w:r>
+          </w:p>
+        </w:tc>
+      </w:tr>
+    </w:tbl>
+    <w:p>
+      <w:pPr>
+        <w:pStyle w:val="NormaleWeb"/>
+        <w:shd w:val="clear" w:color="auto" w:fill="FFFFFF"/>
+        <w:rPr>
+          <w:lang w:val="en-US"/>
+        </w:rPr>
+      </w:pPr>
+    </w:p>
+    <w:tbl>
+      <w:tblPr>
+        <w:tblStyle w:val="Grigliatabella"/>
+        <w:tblW w:w="0" w:type="auto"/>
+        <w:tblLook w:val="04A0" w:firstRow="1" w:lastRow="0" w:firstColumn="1" w:lastColumn="0" w:noHBand="0" w:noVBand="1"/>
+      </w:tblPr>
+      <w:tblGrid>
+        <w:gridCol w:w="4811"/>
+        <w:gridCol w:w="4811"/>
+      </w:tblGrid>
+      <w:tr>
+        <w:tc>
+          <w:tcPr>
+            <w:tcW w:w="4811" w:type="dxa"/>
+          </w:tcPr>
+          <w:p>
+            <w:pPr>
+              <w:pStyle w:val="NormaleWeb"/>
+              <w:rPr>
+                <w:lang w:val="en-US"/>
+              </w:rPr>
+            </w:pPr>
+            <w:r>
+              <w:rPr>
+                <w:lang w:val="en-US"/>
+              </w:rPr>
+              <w:t xml:space="preserve">Name </w:t>
+            </w:r>
+          </w:p>
+        </w:tc>
+        <w:tc>
+          <w:tcPr>
+            <w:tcW w:w="4811" w:type="dxa"/>
+          </w:tcPr>
+          <w:p>
+            <w:pPr>
+              <w:pStyle w:val="NormaleWeb"/>
+              <w:rPr>
+                <w:lang w:val="en-US"/>
+              </w:rPr>
+            </w:pPr>
+            <w:r>
+              <w:rPr>
+                <w:lang w:val="en-US"/>
+              </w:rPr>
+              <w:t>Check traffic violation statistics</w:t>
+            </w:r>
+          </w:p>
+        </w:tc>
+      </w:tr>
+      <w:tr>
+        <w:tc>
+          <w:tcPr>
+            <w:tcW w:w="4811" w:type="dxa"/>
+          </w:tcPr>
+          <w:p>
+            <w:pPr>
+              <w:pStyle w:val="NormaleWeb"/>
+              <w:rPr>
+                <w:lang w:val="en-US"/>
+              </w:rPr>
+            </w:pPr>
+            <w:r>
+              <w:rPr>
+                <w:lang w:val="en-US"/>
+              </w:rPr>
+              <w:t xml:space="preserve">Actor </w:t>
+            </w:r>
+          </w:p>
+        </w:tc>
+        <w:tc>
+          <w:tcPr>
+            <w:tcW w:w="4811" w:type="dxa"/>
+          </w:tcPr>
+          <w:p>
+            <w:pPr>
+              <w:pStyle w:val="NormaleWeb"/>
+              <w:rPr>
+                <w:lang w:val="en-US"/>
+              </w:rPr>
+            </w:pPr>
+            <w:r>
+              <w:rPr>
+                <w:lang w:val="en-US"/>
+              </w:rPr>
+              <w:t>Municipality</w:t>
+            </w:r>
+            <w:r>
+              <w:rPr>
+                <w:lang w:val="en-US"/>
+              </w:rPr>
+              <w:t xml:space="preserve"> user</w:t>
+            </w:r>
+          </w:p>
+        </w:tc>
+      </w:tr>
+      <w:tr>
+        <w:tc>
+          <w:tcPr>
+            <w:tcW w:w="4811" w:type="dxa"/>
+          </w:tcPr>
+          <w:p>
+            <w:pPr>
+              <w:pStyle w:val="NormaleWeb"/>
+              <w:rPr>
+                <w:lang w:val="en-US"/>
+              </w:rPr>
+            </w:pPr>
+            <w:r>
+              <w:rPr>
+                <w:lang w:val="en-US"/>
+              </w:rPr>
+              <w:t>Entry condition</w:t>
+            </w:r>
+          </w:p>
+        </w:tc>
+        <w:tc>
+          <w:tcPr>
+            <w:tcW w:w="4811" w:type="dxa"/>
+          </w:tcPr>
+          <w:p>
+            <w:pPr>
+              <w:pStyle w:val="NormaleWeb"/>
+              <w:rPr>
+                <w:lang w:val="en-US"/>
+              </w:rPr>
+            </w:pPr>
+            <w:r>
+              <w:rPr>
+                <w:lang w:val="en-US"/>
+              </w:rPr>
+              <w:t xml:space="preserve">The </w:t>
+            </w:r>
+            <w:r>
+              <w:rPr>
+                <w:lang w:val="en-US"/>
+              </w:rPr>
+              <w:t>Municipality</w:t>
+            </w:r>
+            <w:r>
+              <w:rPr>
+                <w:lang w:val="en-US"/>
+              </w:rPr>
+              <w:t xml:space="preserve"> User wants to know information about traffic violation statistics.</w:t>
+            </w:r>
+          </w:p>
+        </w:tc>
+      </w:tr>
+      <w:tr>
+        <w:tc>
+          <w:tcPr>
+            <w:tcW w:w="4811" w:type="dxa"/>
+          </w:tcPr>
+          <w:p>
+            <w:pPr>
+              <w:pStyle w:val="NormaleWeb"/>
+              <w:rPr>
+                <w:lang w:val="en-US"/>
+              </w:rPr>
+            </w:pPr>
+            <w:r>
+              <w:rPr>
+                <w:lang w:val="en-US"/>
+              </w:rPr>
+              <w:t>Event flow</w:t>
+            </w:r>
+          </w:p>
+        </w:tc>
+        <w:tc>
+          <w:tcPr>
+            <w:tcW w:w="4811" w:type="dxa"/>
+          </w:tcPr>
+          <w:p>
+            <w:pPr>
+              <w:pStyle w:val="NormaleWeb"/>
+              <w:numPr>
+                <w:ilvl w:val="0"/>
+                <w:numId w:val="7"/>
+              </w:numPr>
+              <w:shd w:val="clear" w:color="auto" w:fill="FFFFFF"/>
+              <w:rPr>
+                <w:szCs w:val="21"/>
+                <w:lang w:val="en-US"/>
+              </w:rPr>
+            </w:pPr>
+            <w:r>
+              <w:rPr>
+                <w:szCs w:val="21"/>
+                <w:lang w:val="en-US"/>
+              </w:rPr>
+              <w:t xml:space="preserve">In the homepage, the </w:t>
+            </w:r>
+            <w:r>
+              <w:rPr>
+                <w:szCs w:val="21"/>
+                <w:lang w:val="en-US"/>
+              </w:rPr>
+              <w:t>Municipality</w:t>
+            </w:r>
+            <w:r>
+              <w:rPr>
+                <w:szCs w:val="21"/>
+                <w:lang w:val="en-US"/>
+              </w:rPr>
+              <w:t xml:space="preserve"> User</w:t>
+            </w:r>
+            <w:r>
+              <w:rPr>
+                <w:szCs w:val="21"/>
+                <w:lang w:val="en-US"/>
+              </w:rPr>
+              <w:t xml:space="preserve"> clicks on the "</w:t>
+            </w:r>
+            <w:r>
+              <w:rPr>
+                <w:szCs w:val="21"/>
+                <w:lang w:val="en-US"/>
+              </w:rPr>
+              <w:t>Check Statistics</w:t>
+            </w:r>
+            <w:r>
+              <w:rPr>
+                <w:szCs w:val="21"/>
+                <w:lang w:val="en-US"/>
+              </w:rPr>
+              <w:t xml:space="preserve">" button entering in the </w:t>
+            </w:r>
+            <w:r>
+              <w:rPr>
+                <w:szCs w:val="21"/>
+                <w:lang w:val="en-US"/>
+              </w:rPr>
+              <w:t>statistics</w:t>
+            </w:r>
+            <w:r>
+              <w:rPr>
+                <w:szCs w:val="21"/>
+                <w:lang w:val="en-US"/>
+              </w:rPr>
+              <w:t xml:space="preserve"> page. </w:t>
+            </w:r>
+          </w:p>
+          <w:p>
+            <w:pPr>
+              <w:pStyle w:val="NormaleWeb"/>
+              <w:numPr>
+                <w:ilvl w:val="0"/>
+                <w:numId w:val="7"/>
+              </w:numPr>
+              <w:rPr>
+                <w:lang w:val="en-US"/>
+              </w:rPr>
+            </w:pPr>
+            <w:r>
+              <w:rPr>
+                <w:lang w:val="en-US"/>
+              </w:rPr>
+              <w:t xml:space="preserve">The </w:t>
+            </w:r>
+            <w:r>
+              <w:rPr>
+                <w:szCs w:val="21"/>
+                <w:lang w:val="en-US"/>
+              </w:rPr>
+              <w:t xml:space="preserve">Municipality </w:t>
+            </w:r>
+            <w:r>
+              <w:rPr>
+                <w:lang w:val="en-US"/>
+              </w:rPr>
+              <w:t>User select which type of statistic he wants to see.</w:t>
+            </w:r>
+          </w:p>
+          <w:p>
+            <w:pPr>
+              <w:pStyle w:val="NormaleWeb"/>
+              <w:numPr>
+                <w:ilvl w:val="0"/>
+                <w:numId w:val="7"/>
+              </w:numPr>
+              <w:rPr>
+                <w:lang w:val="en-US"/>
+              </w:rPr>
+            </w:pPr>
+            <w:r>
+              <w:rPr>
+                <w:lang w:val="en-US"/>
+              </w:rPr>
+              <w:t xml:space="preserve">The Application requests to the System the type of statistics selected by the </w:t>
+            </w:r>
+            <w:r>
+              <w:rPr>
+                <w:szCs w:val="21"/>
+                <w:lang w:val="en-US"/>
+              </w:rPr>
+              <w:t xml:space="preserve">Municipality </w:t>
+            </w:r>
+            <w:r>
+              <w:rPr>
+                <w:lang w:val="en-US"/>
+              </w:rPr>
+              <w:t>User.</w:t>
+            </w:r>
+          </w:p>
+          <w:p>
+            <w:pPr>
+              <w:pStyle w:val="NormaleWeb"/>
+              <w:numPr>
+                <w:ilvl w:val="0"/>
+                <w:numId w:val="7"/>
+              </w:numPr>
+              <w:rPr>
+                <w:lang w:val="en-US"/>
+              </w:rPr>
+            </w:pPr>
+            <w:r>
+              <w:rPr>
+                <w:lang w:val="en-US"/>
+              </w:rPr>
+              <w:t>The System sends the statistics to the application.</w:t>
+            </w:r>
+          </w:p>
+          <w:p>
+            <w:pPr>
+              <w:pStyle w:val="NormaleWeb"/>
+              <w:numPr>
+                <w:ilvl w:val="0"/>
+                <w:numId w:val="7"/>
+              </w:numPr>
+              <w:rPr>
+                <w:lang w:val="en-US"/>
+              </w:rPr>
+            </w:pPr>
+            <w:r>
+              <w:rPr>
+                <w:lang w:val="en-US"/>
+              </w:rPr>
+              <w:t xml:space="preserve">The Application shows the statistics to the </w:t>
+            </w:r>
+            <w:r>
+              <w:rPr>
+                <w:szCs w:val="21"/>
+                <w:lang w:val="en-US"/>
+              </w:rPr>
+              <w:t xml:space="preserve">Municipality </w:t>
+            </w:r>
+            <w:r>
+              <w:rPr>
+                <w:lang w:val="en-US"/>
+              </w:rPr>
+              <w:t>User.</w:t>
+            </w:r>
+          </w:p>
+        </w:tc>
+      </w:tr>
+      <w:tr>
+        <w:tc>
+          <w:tcPr>
+            <w:tcW w:w="4811" w:type="dxa"/>
+          </w:tcPr>
+          <w:p>
+            <w:pPr>
+              <w:pStyle w:val="NormaleWeb"/>
+              <w:rPr>
+                <w:lang w:val="en-US"/>
+              </w:rPr>
+            </w:pPr>
+            <w:r>
+              <w:rPr>
+                <w:lang w:val="en-US"/>
+              </w:rPr>
+              <w:t>Exit condition</w:t>
+            </w:r>
+          </w:p>
+        </w:tc>
+        <w:tc>
+          <w:tcPr>
+            <w:tcW w:w="4811" w:type="dxa"/>
+          </w:tcPr>
+          <w:p>
+            <w:pPr>
+              <w:pStyle w:val="NormaleWeb"/>
+              <w:rPr>
+                <w:lang w:val="en-US"/>
+              </w:rPr>
+            </w:pPr>
+            <w:r>
+              <w:rPr>
+                <w:lang w:val="en-US"/>
+              </w:rPr>
+              <w:t xml:space="preserve">The </w:t>
+            </w:r>
+            <w:r>
+              <w:rPr>
+                <w:szCs w:val="21"/>
+                <w:lang w:val="en-US"/>
+              </w:rPr>
+              <w:t xml:space="preserve">Municipality </w:t>
+            </w:r>
+            <w:r>
+              <w:rPr>
+                <w:lang w:val="en-US"/>
+              </w:rPr>
+              <w:t xml:space="preserve">User has checked the statistics and closes the </w:t>
+            </w:r>
+            <w:r>
+              <w:rPr>
+                <w:szCs w:val="21"/>
+                <w:lang w:val="en-US"/>
+              </w:rPr>
+              <w:t>statistics</w:t>
+            </w:r>
+            <w:r>
+              <w:rPr>
+                <w:szCs w:val="21"/>
+                <w:lang w:val="en-US"/>
+              </w:rPr>
+              <w:t xml:space="preserve"> page</w:t>
+            </w:r>
+            <w:r>
+              <w:rPr>
+                <w:lang w:val="en-US"/>
+              </w:rPr>
+              <w:t>.</w:t>
+            </w:r>
+          </w:p>
+        </w:tc>
+      </w:tr>
+      <w:tr>
+        <w:tc>
+          <w:tcPr>
+            <w:tcW w:w="4811" w:type="dxa"/>
+          </w:tcPr>
+          <w:p>
+            <w:pPr>
+              <w:pStyle w:val="NormaleWeb"/>
+              <w:rPr>
+                <w:lang w:val="en-US"/>
+              </w:rPr>
+            </w:pPr>
+            <w:r>
+              <w:rPr>
+                <w:lang w:val="en-US"/>
+              </w:rPr>
+              <w:t>Exception</w:t>
+            </w:r>
+          </w:p>
+        </w:tc>
+        <w:tc>
+          <w:tcPr>
+            <w:tcW w:w="4811" w:type="dxa"/>
+          </w:tcPr>
+          <w:p>
+            <w:pPr>
+              <w:pStyle w:val="NormaleWeb"/>
+              <w:rPr>
+                <w:lang w:val="en-US"/>
+              </w:rPr>
+            </w:pPr>
+            <w:r>
+              <w:rPr>
+                <w:lang w:val="en-US"/>
+              </w:rPr>
+              <w:t xml:space="preserve">There are too few traffic violation reports, so the System is not able to elaborate reliable statistics, so the Application notifies the </w:t>
+            </w:r>
+            <w:r>
+              <w:rPr>
+                <w:szCs w:val="21"/>
+                <w:lang w:val="en-US"/>
+              </w:rPr>
+              <w:t xml:space="preserve">Municipality </w:t>
+            </w:r>
+            <w:bookmarkStart w:id="0" w:name="_GoBack"/>
+            <w:bookmarkEnd w:id="0"/>
+            <w:r>
+              <w:rPr>
+                <w:lang w:val="en-US"/>
+              </w:rPr>
+              <w:t>User of it.</w:t>
+            </w:r>
+          </w:p>
+        </w:tc>
+      </w:tr>
+    </w:tbl>
     <w:p>
       <w:pPr>
         <w:pStyle w:val="NormaleWeb"/>
@@ -1679,6 +4426,661 @@
     </w:sectPr>
   </w:body>
 </w:document>
+</file>
+
+<file path=word/numbering.xml><?xml version="1.0" encoding="utf-8"?>
+<w:numbering xmlns:wpc="http://schemas.microsoft.com/office/word/2010/wordprocessingCanvas" xmlns:cx="http://schemas.microsoft.com/office/drawing/2014/chartex" xmlns:cx1="http://schemas.microsoft.com/office/drawing/2015/9/8/chartex" xmlns:cx2="http://schemas.microsoft.com/office/drawing/2015/10/21/chartex" xmlns:cx3="http://schemas.microsoft.com/office/drawing/2016/5/9/chartex" xmlns:cx4="http://schemas.microsoft.com/office/drawing/2016/5/10/chartex" xmlns:cx5="http://schemas.microsoft.com/office/drawing/2016/5/11/chartex" xmlns:cx6="http://schemas.microsoft.com/office/drawing/2016/5/12/chartex" xmlns:cx7="http://schemas.microsoft.com/office/drawing/2016/5/13/chartex" xmlns:cx8="http://schemas.microsoft.com/office/drawing/2016/5/14/chartex" xmlns:mc="http://schemas.openxmlformats.org/markup-compatibility/2006" xmlns:aink="http://schemas.microsoft.com/office/drawing/2016/ink" xmlns:am3d="http://schemas.microsoft.com/office/drawing/2017/model3d" xmlns:o="urn:schemas-microsoft-com:office:office" xmlns:r="http://schemas.openxmlformats.org/officeDocument/2006/relationships" xmlns:m="http://schemas.openxmlformats.org/officeDocument/2006/math" xmlns:v="urn:schemas-microsoft-com:vml" xmlns:wp14="http://schemas.microsoft.com/office/word/2010/wordprocessingDrawing" xmlns:wp="http://schemas.openxmlformats.org/drawingml/2006/wordprocessingDrawing" xmlns:w10="urn:schemas-microsoft-com:office:word" xmlns:w="http://schemas.openxmlformats.org/wordprocessingml/2006/main" xmlns:w14="http://schemas.microsoft.com/office/word/2010/wordml" xmlns:w15="http://schemas.microsoft.com/office/word/2012/wordml" xmlns:w16cid="http://schemas.microsoft.com/office/word/2016/wordml/cid" xmlns:w16se="http://schemas.microsoft.com/office/word/2015/wordml/symex" xmlns:wpg="http://schemas.microsoft.com/office/word/2010/wordprocessingGroup" xmlns:wpi="http://schemas.microsoft.com/office/word/2010/wordprocessingInk" xmlns:wne="http://schemas.microsoft.com/office/word/2006/wordml" xmlns:wps="http://schemas.microsoft.com/office/word/2010/wordprocessingShape" mc:Ignorable="w14 w15 w16se w16cid wp14">
+  <w:abstractNum w:abstractNumId="0" w15:restartNumberingAfterBreak="0">
+    <w:nsid w:val="041670D7"/>
+    <w:multiLevelType w:val="hybridMultilevel"/>
+    <w:tmpl w:val="D8000F46"/>
+    <w:lvl w:ilvl="0" w:tplc="0410000F">
+      <w:start w:val="1"/>
+      <w:numFmt w:val="decimal"/>
+      <w:lvlText w:val="%1."/>
+      <w:lvlJc w:val="left"/>
+      <w:pPr>
+        <w:ind w:left="720" w:hanging="360"/>
+      </w:pPr>
+    </w:lvl>
+    <w:lvl w:ilvl="1" w:tplc="04100019" w:tentative="1">
+      <w:start w:val="1"/>
+      <w:numFmt w:val="lowerLetter"/>
+      <w:lvlText w:val="%2."/>
+      <w:lvlJc w:val="left"/>
+      <w:pPr>
+        <w:ind w:left="1440" w:hanging="360"/>
+      </w:pPr>
+    </w:lvl>
+    <w:lvl w:ilvl="2" w:tplc="0410001B" w:tentative="1">
+      <w:start w:val="1"/>
+      <w:numFmt w:val="lowerRoman"/>
+      <w:lvlText w:val="%3."/>
+      <w:lvlJc w:val="right"/>
+      <w:pPr>
+        <w:ind w:left="2160" w:hanging="180"/>
+      </w:pPr>
+    </w:lvl>
+    <w:lvl w:ilvl="3" w:tplc="0410000F" w:tentative="1">
+      <w:start w:val="1"/>
+      <w:numFmt w:val="decimal"/>
+      <w:lvlText w:val="%4."/>
+      <w:lvlJc w:val="left"/>
+      <w:pPr>
+        <w:ind w:left="2880" w:hanging="360"/>
+      </w:pPr>
+    </w:lvl>
+    <w:lvl w:ilvl="4" w:tplc="04100019" w:tentative="1">
+      <w:start w:val="1"/>
+      <w:numFmt w:val="lowerLetter"/>
+      <w:lvlText w:val="%5."/>
+      <w:lvlJc w:val="left"/>
+      <w:pPr>
+        <w:ind w:left="3600" w:hanging="360"/>
+      </w:pPr>
+    </w:lvl>
+    <w:lvl w:ilvl="5" w:tplc="0410001B" w:tentative="1">
+      <w:start w:val="1"/>
+      <w:numFmt w:val="lowerRoman"/>
+      <w:lvlText w:val="%6."/>
+      <w:lvlJc w:val="right"/>
+      <w:pPr>
+        <w:ind w:left="4320" w:hanging="180"/>
+      </w:pPr>
+    </w:lvl>
+    <w:lvl w:ilvl="6" w:tplc="0410000F" w:tentative="1">
+      <w:start w:val="1"/>
+      <w:numFmt w:val="decimal"/>
+      <w:lvlText w:val="%7."/>
+      <w:lvlJc w:val="left"/>
+      <w:pPr>
+        <w:ind w:left="5040" w:hanging="360"/>
+      </w:pPr>
+    </w:lvl>
+    <w:lvl w:ilvl="7" w:tplc="04100019" w:tentative="1">
+      <w:start w:val="1"/>
+      <w:numFmt w:val="lowerLetter"/>
+      <w:lvlText w:val="%8."/>
+      <w:lvlJc w:val="left"/>
+      <w:pPr>
+        <w:ind w:left="5760" w:hanging="360"/>
+      </w:pPr>
+    </w:lvl>
+    <w:lvl w:ilvl="8" w:tplc="0410001B" w:tentative="1">
+      <w:start w:val="1"/>
+      <w:numFmt w:val="lowerRoman"/>
+      <w:lvlText w:val="%9."/>
+      <w:lvlJc w:val="right"/>
+      <w:pPr>
+        <w:ind w:left="6480" w:hanging="180"/>
+      </w:pPr>
+    </w:lvl>
+  </w:abstractNum>
+  <w:abstractNum w:abstractNumId="1" w15:restartNumberingAfterBreak="0">
+    <w:nsid w:val="12130F08"/>
+    <w:multiLevelType w:val="hybridMultilevel"/>
+    <w:tmpl w:val="D8000F46"/>
+    <w:lvl w:ilvl="0" w:tplc="0410000F">
+      <w:start w:val="1"/>
+      <w:numFmt w:val="decimal"/>
+      <w:lvlText w:val="%1."/>
+      <w:lvlJc w:val="left"/>
+      <w:pPr>
+        <w:ind w:left="720" w:hanging="360"/>
+      </w:pPr>
+    </w:lvl>
+    <w:lvl w:ilvl="1" w:tplc="04100019" w:tentative="1">
+      <w:start w:val="1"/>
+      <w:numFmt w:val="lowerLetter"/>
+      <w:lvlText w:val="%2."/>
+      <w:lvlJc w:val="left"/>
+      <w:pPr>
+        <w:ind w:left="1440" w:hanging="360"/>
+      </w:pPr>
+    </w:lvl>
+    <w:lvl w:ilvl="2" w:tplc="0410001B" w:tentative="1">
+      <w:start w:val="1"/>
+      <w:numFmt w:val="lowerRoman"/>
+      <w:lvlText w:val="%3."/>
+      <w:lvlJc w:val="right"/>
+      <w:pPr>
+        <w:ind w:left="2160" w:hanging="180"/>
+      </w:pPr>
+    </w:lvl>
+    <w:lvl w:ilvl="3" w:tplc="0410000F" w:tentative="1">
+      <w:start w:val="1"/>
+      <w:numFmt w:val="decimal"/>
+      <w:lvlText w:val="%4."/>
+      <w:lvlJc w:val="left"/>
+      <w:pPr>
+        <w:ind w:left="2880" w:hanging="360"/>
+      </w:pPr>
+    </w:lvl>
+    <w:lvl w:ilvl="4" w:tplc="04100019" w:tentative="1">
+      <w:start w:val="1"/>
+      <w:numFmt w:val="lowerLetter"/>
+      <w:lvlText w:val="%5."/>
+      <w:lvlJc w:val="left"/>
+      <w:pPr>
+        <w:ind w:left="3600" w:hanging="360"/>
+      </w:pPr>
+    </w:lvl>
+    <w:lvl w:ilvl="5" w:tplc="0410001B" w:tentative="1">
+      <w:start w:val="1"/>
+      <w:numFmt w:val="lowerRoman"/>
+      <w:lvlText w:val="%6."/>
+      <w:lvlJc w:val="right"/>
+      <w:pPr>
+        <w:ind w:left="4320" w:hanging="180"/>
+      </w:pPr>
+    </w:lvl>
+    <w:lvl w:ilvl="6" w:tplc="0410000F" w:tentative="1">
+      <w:start w:val="1"/>
+      <w:numFmt w:val="decimal"/>
+      <w:lvlText w:val="%7."/>
+      <w:lvlJc w:val="left"/>
+      <w:pPr>
+        <w:ind w:left="5040" w:hanging="360"/>
+      </w:pPr>
+    </w:lvl>
+    <w:lvl w:ilvl="7" w:tplc="04100019" w:tentative="1">
+      <w:start w:val="1"/>
+      <w:numFmt w:val="lowerLetter"/>
+      <w:lvlText w:val="%8."/>
+      <w:lvlJc w:val="left"/>
+      <w:pPr>
+        <w:ind w:left="5760" w:hanging="360"/>
+      </w:pPr>
+    </w:lvl>
+    <w:lvl w:ilvl="8" w:tplc="0410001B" w:tentative="1">
+      <w:start w:val="1"/>
+      <w:numFmt w:val="lowerRoman"/>
+      <w:lvlText w:val="%9."/>
+      <w:lvlJc w:val="right"/>
+      <w:pPr>
+        <w:ind w:left="6480" w:hanging="180"/>
+      </w:pPr>
+    </w:lvl>
+  </w:abstractNum>
+  <w:abstractNum w:abstractNumId="2" w15:restartNumberingAfterBreak="0">
+    <w:nsid w:val="3DD718A2"/>
+    <w:multiLevelType w:val="multilevel"/>
+    <w:tmpl w:val="62220A32"/>
+    <w:lvl w:ilvl="0">
+      <w:start w:val="1"/>
+      <w:numFmt w:val="decimal"/>
+      <w:lvlText w:val="%1."/>
+      <w:lvlJc w:val="left"/>
+      <w:pPr>
+        <w:tabs>
+          <w:tab w:val="num" w:pos="720"/>
+        </w:tabs>
+        <w:ind w:left="720" w:hanging="360"/>
+      </w:pPr>
+    </w:lvl>
+    <w:lvl w:ilvl="1" w:tentative="1">
+      <w:start w:val="1"/>
+      <w:numFmt w:val="decimal"/>
+      <w:lvlText w:val="%2."/>
+      <w:lvlJc w:val="left"/>
+      <w:pPr>
+        <w:tabs>
+          <w:tab w:val="num" w:pos="1440"/>
+        </w:tabs>
+        <w:ind w:left="1440" w:hanging="360"/>
+      </w:pPr>
+    </w:lvl>
+    <w:lvl w:ilvl="2" w:tentative="1">
+      <w:start w:val="1"/>
+      <w:numFmt w:val="decimal"/>
+      <w:lvlText w:val="%3."/>
+      <w:lvlJc w:val="left"/>
+      <w:pPr>
+        <w:tabs>
+          <w:tab w:val="num" w:pos="2160"/>
+        </w:tabs>
+        <w:ind w:left="2160" w:hanging="360"/>
+      </w:pPr>
+    </w:lvl>
+    <w:lvl w:ilvl="3" w:tentative="1">
+      <w:start w:val="1"/>
+      <w:numFmt w:val="decimal"/>
+      <w:lvlText w:val="%4."/>
+      <w:lvlJc w:val="left"/>
+      <w:pPr>
+        <w:tabs>
+          <w:tab w:val="num" w:pos="2880"/>
+        </w:tabs>
+        <w:ind w:left="2880" w:hanging="360"/>
+      </w:pPr>
+    </w:lvl>
+    <w:lvl w:ilvl="4" w:tentative="1">
+      <w:start w:val="1"/>
+      <w:numFmt w:val="decimal"/>
+      <w:lvlText w:val="%5."/>
+      <w:lvlJc w:val="left"/>
+      <w:pPr>
+        <w:tabs>
+          <w:tab w:val="num" w:pos="3600"/>
+        </w:tabs>
+        <w:ind w:left="3600" w:hanging="360"/>
+      </w:pPr>
+    </w:lvl>
+    <w:lvl w:ilvl="5" w:tentative="1">
+      <w:start w:val="1"/>
+      <w:numFmt w:val="decimal"/>
+      <w:lvlText w:val="%6."/>
+      <w:lvlJc w:val="left"/>
+      <w:pPr>
+        <w:tabs>
+          <w:tab w:val="num" w:pos="4320"/>
+        </w:tabs>
+        <w:ind w:left="4320" w:hanging="360"/>
+      </w:pPr>
+    </w:lvl>
+    <w:lvl w:ilvl="6" w:tentative="1">
+      <w:start w:val="1"/>
+      <w:numFmt w:val="decimal"/>
+      <w:lvlText w:val="%7."/>
+      <w:lvlJc w:val="left"/>
+      <w:pPr>
+        <w:tabs>
+          <w:tab w:val="num" w:pos="5040"/>
+        </w:tabs>
+        <w:ind w:left="5040" w:hanging="360"/>
+      </w:pPr>
+    </w:lvl>
+    <w:lvl w:ilvl="7" w:tentative="1">
+      <w:start w:val="1"/>
+      <w:numFmt w:val="decimal"/>
+      <w:lvlText w:val="%8."/>
+      <w:lvlJc w:val="left"/>
+      <w:pPr>
+        <w:tabs>
+          <w:tab w:val="num" w:pos="5760"/>
+        </w:tabs>
+        <w:ind w:left="5760" w:hanging="360"/>
+      </w:pPr>
+    </w:lvl>
+    <w:lvl w:ilvl="8" w:tentative="1">
+      <w:start w:val="1"/>
+      <w:numFmt w:val="decimal"/>
+      <w:lvlText w:val="%9."/>
+      <w:lvlJc w:val="left"/>
+      <w:pPr>
+        <w:tabs>
+          <w:tab w:val="num" w:pos="6480"/>
+        </w:tabs>
+        <w:ind w:left="6480" w:hanging="360"/>
+      </w:pPr>
+    </w:lvl>
+  </w:abstractNum>
+  <w:abstractNum w:abstractNumId="3" w15:restartNumberingAfterBreak="0">
+    <w:nsid w:val="4C12037D"/>
+    <w:multiLevelType w:val="hybridMultilevel"/>
+    <w:tmpl w:val="25BAD004"/>
+    <w:lvl w:ilvl="0" w:tplc="0410000F">
+      <w:start w:val="1"/>
+      <w:numFmt w:val="decimal"/>
+      <w:lvlText w:val="%1."/>
+      <w:lvlJc w:val="left"/>
+      <w:pPr>
+        <w:ind w:left="720" w:hanging="360"/>
+      </w:pPr>
+    </w:lvl>
+    <w:lvl w:ilvl="1" w:tplc="04100019" w:tentative="1">
+      <w:start w:val="1"/>
+      <w:numFmt w:val="lowerLetter"/>
+      <w:lvlText w:val="%2."/>
+      <w:lvlJc w:val="left"/>
+      <w:pPr>
+        <w:ind w:left="1440" w:hanging="360"/>
+      </w:pPr>
+    </w:lvl>
+    <w:lvl w:ilvl="2" w:tplc="0410001B" w:tentative="1">
+      <w:start w:val="1"/>
+      <w:numFmt w:val="lowerRoman"/>
+      <w:lvlText w:val="%3."/>
+      <w:lvlJc w:val="right"/>
+      <w:pPr>
+        <w:ind w:left="2160" w:hanging="180"/>
+      </w:pPr>
+    </w:lvl>
+    <w:lvl w:ilvl="3" w:tplc="0410000F" w:tentative="1">
+      <w:start w:val="1"/>
+      <w:numFmt w:val="decimal"/>
+      <w:lvlText w:val="%4."/>
+      <w:lvlJc w:val="left"/>
+      <w:pPr>
+        <w:ind w:left="2880" w:hanging="360"/>
+      </w:pPr>
+    </w:lvl>
+    <w:lvl w:ilvl="4" w:tplc="04100019" w:tentative="1">
+      <w:start w:val="1"/>
+      <w:numFmt w:val="lowerLetter"/>
+      <w:lvlText w:val="%5."/>
+      <w:lvlJc w:val="left"/>
+      <w:pPr>
+        <w:ind w:left="3600" w:hanging="360"/>
+      </w:pPr>
+    </w:lvl>
+    <w:lvl w:ilvl="5" w:tplc="0410001B" w:tentative="1">
+      <w:start w:val="1"/>
+      <w:numFmt w:val="lowerRoman"/>
+      <w:lvlText w:val="%6."/>
+      <w:lvlJc w:val="right"/>
+      <w:pPr>
+        <w:ind w:left="4320" w:hanging="180"/>
+      </w:pPr>
+    </w:lvl>
+    <w:lvl w:ilvl="6" w:tplc="0410000F" w:tentative="1">
+      <w:start w:val="1"/>
+      <w:numFmt w:val="decimal"/>
+      <w:lvlText w:val="%7."/>
+      <w:lvlJc w:val="left"/>
+      <w:pPr>
+        <w:ind w:left="5040" w:hanging="360"/>
+      </w:pPr>
+    </w:lvl>
+    <w:lvl w:ilvl="7" w:tplc="04100019" w:tentative="1">
+      <w:start w:val="1"/>
+      <w:numFmt w:val="lowerLetter"/>
+      <w:lvlText w:val="%8."/>
+      <w:lvlJc w:val="left"/>
+      <w:pPr>
+        <w:ind w:left="5760" w:hanging="360"/>
+      </w:pPr>
+    </w:lvl>
+    <w:lvl w:ilvl="8" w:tplc="0410001B" w:tentative="1">
+      <w:start w:val="1"/>
+      <w:numFmt w:val="lowerRoman"/>
+      <w:lvlText w:val="%9."/>
+      <w:lvlJc w:val="right"/>
+      <w:pPr>
+        <w:ind w:left="6480" w:hanging="180"/>
+      </w:pPr>
+    </w:lvl>
+  </w:abstractNum>
+  <w:abstractNum w:abstractNumId="4" w15:restartNumberingAfterBreak="0">
+    <w:nsid w:val="70AB3109"/>
+    <w:multiLevelType w:val="hybridMultilevel"/>
+    <w:tmpl w:val="D8000F46"/>
+    <w:lvl w:ilvl="0" w:tplc="0410000F">
+      <w:start w:val="1"/>
+      <w:numFmt w:val="decimal"/>
+      <w:lvlText w:val="%1."/>
+      <w:lvlJc w:val="left"/>
+      <w:pPr>
+        <w:ind w:left="720" w:hanging="360"/>
+      </w:pPr>
+    </w:lvl>
+    <w:lvl w:ilvl="1" w:tplc="04100019" w:tentative="1">
+      <w:start w:val="1"/>
+      <w:numFmt w:val="lowerLetter"/>
+      <w:lvlText w:val="%2."/>
+      <w:lvlJc w:val="left"/>
+      <w:pPr>
+        <w:ind w:left="1440" w:hanging="360"/>
+      </w:pPr>
+    </w:lvl>
+    <w:lvl w:ilvl="2" w:tplc="0410001B" w:tentative="1">
+      <w:start w:val="1"/>
+      <w:numFmt w:val="lowerRoman"/>
+      <w:lvlText w:val="%3."/>
+      <w:lvlJc w:val="right"/>
+      <w:pPr>
+        <w:ind w:left="2160" w:hanging="180"/>
+      </w:pPr>
+    </w:lvl>
+    <w:lvl w:ilvl="3" w:tplc="0410000F" w:tentative="1">
+      <w:start w:val="1"/>
+      <w:numFmt w:val="decimal"/>
+      <w:lvlText w:val="%4."/>
+      <w:lvlJc w:val="left"/>
+      <w:pPr>
+        <w:ind w:left="2880" w:hanging="360"/>
+      </w:pPr>
+    </w:lvl>
+    <w:lvl w:ilvl="4" w:tplc="04100019" w:tentative="1">
+      <w:start w:val="1"/>
+      <w:numFmt w:val="lowerLetter"/>
+      <w:lvlText w:val="%5."/>
+      <w:lvlJc w:val="left"/>
+      <w:pPr>
+        <w:ind w:left="3600" w:hanging="360"/>
+      </w:pPr>
+    </w:lvl>
+    <w:lvl w:ilvl="5" w:tplc="0410001B" w:tentative="1">
+      <w:start w:val="1"/>
+      <w:numFmt w:val="lowerRoman"/>
+      <w:lvlText w:val="%6."/>
+      <w:lvlJc w:val="right"/>
+      <w:pPr>
+        <w:ind w:left="4320" w:hanging="180"/>
+      </w:pPr>
+    </w:lvl>
+    <w:lvl w:ilvl="6" w:tplc="0410000F" w:tentative="1">
+      <w:start w:val="1"/>
+      <w:numFmt w:val="decimal"/>
+      <w:lvlText w:val="%7."/>
+      <w:lvlJc w:val="left"/>
+      <w:pPr>
+        <w:ind w:left="5040" w:hanging="360"/>
+      </w:pPr>
+    </w:lvl>
+    <w:lvl w:ilvl="7" w:tplc="04100019" w:tentative="1">
+      <w:start w:val="1"/>
+      <w:numFmt w:val="lowerLetter"/>
+      <w:lvlText w:val="%8."/>
+      <w:lvlJc w:val="left"/>
+      <w:pPr>
+        <w:ind w:left="5760" w:hanging="360"/>
+      </w:pPr>
+    </w:lvl>
+    <w:lvl w:ilvl="8" w:tplc="0410001B" w:tentative="1">
+      <w:start w:val="1"/>
+      <w:numFmt w:val="lowerRoman"/>
+      <w:lvlText w:val="%9."/>
+      <w:lvlJc w:val="right"/>
+      <w:pPr>
+        <w:ind w:left="6480" w:hanging="180"/>
+      </w:pPr>
+    </w:lvl>
+  </w:abstractNum>
+  <w:abstractNum w:abstractNumId="5" w15:restartNumberingAfterBreak="0">
+    <w:nsid w:val="724E7AFA"/>
+    <w:multiLevelType w:val="hybridMultilevel"/>
+    <w:tmpl w:val="D8000F46"/>
+    <w:lvl w:ilvl="0" w:tplc="0410000F">
+      <w:start w:val="1"/>
+      <w:numFmt w:val="decimal"/>
+      <w:lvlText w:val="%1."/>
+      <w:lvlJc w:val="left"/>
+      <w:pPr>
+        <w:ind w:left="720" w:hanging="360"/>
+      </w:pPr>
+    </w:lvl>
+    <w:lvl w:ilvl="1" w:tplc="04100019" w:tentative="1">
+      <w:start w:val="1"/>
+      <w:numFmt w:val="lowerLetter"/>
+      <w:lvlText w:val="%2."/>
+      <w:lvlJc w:val="left"/>
+      <w:pPr>
+        <w:ind w:left="1440" w:hanging="360"/>
+      </w:pPr>
+    </w:lvl>
+    <w:lvl w:ilvl="2" w:tplc="0410001B" w:tentative="1">
+      <w:start w:val="1"/>
+      <w:numFmt w:val="lowerRoman"/>
+      <w:lvlText w:val="%3."/>
+      <w:lvlJc w:val="right"/>
+      <w:pPr>
+        <w:ind w:left="2160" w:hanging="180"/>
+      </w:pPr>
+    </w:lvl>
+    <w:lvl w:ilvl="3" w:tplc="0410000F" w:tentative="1">
+      <w:start w:val="1"/>
+      <w:numFmt w:val="decimal"/>
+      <w:lvlText w:val="%4."/>
+      <w:lvlJc w:val="left"/>
+      <w:pPr>
+        <w:ind w:left="2880" w:hanging="360"/>
+      </w:pPr>
+    </w:lvl>
+    <w:lvl w:ilvl="4" w:tplc="04100019" w:tentative="1">
+      <w:start w:val="1"/>
+      <w:numFmt w:val="lowerLetter"/>
+      <w:lvlText w:val="%5."/>
+      <w:lvlJc w:val="left"/>
+      <w:pPr>
+        <w:ind w:left="3600" w:hanging="360"/>
+      </w:pPr>
+    </w:lvl>
+    <w:lvl w:ilvl="5" w:tplc="0410001B" w:tentative="1">
+      <w:start w:val="1"/>
+      <w:numFmt w:val="lowerRoman"/>
+      <w:lvlText w:val="%6."/>
+      <w:lvlJc w:val="right"/>
+      <w:pPr>
+        <w:ind w:left="4320" w:hanging="180"/>
+      </w:pPr>
+    </w:lvl>
+    <w:lvl w:ilvl="6" w:tplc="0410000F" w:tentative="1">
+      <w:start w:val="1"/>
+      <w:numFmt w:val="decimal"/>
+      <w:lvlText w:val="%7."/>
+      <w:lvlJc w:val="left"/>
+      <w:pPr>
+        <w:ind w:left="5040" w:hanging="360"/>
+      </w:pPr>
+    </w:lvl>
+    <w:lvl w:ilvl="7" w:tplc="04100019" w:tentative="1">
+      <w:start w:val="1"/>
+      <w:numFmt w:val="lowerLetter"/>
+      <w:lvlText w:val="%8."/>
+      <w:lvlJc w:val="left"/>
+      <w:pPr>
+        <w:ind w:left="5760" w:hanging="360"/>
+      </w:pPr>
+    </w:lvl>
+    <w:lvl w:ilvl="8" w:tplc="0410001B" w:tentative="1">
+      <w:start w:val="1"/>
+      <w:numFmt w:val="lowerRoman"/>
+      <w:lvlText w:val="%9."/>
+      <w:lvlJc w:val="right"/>
+      <w:pPr>
+        <w:ind w:left="6480" w:hanging="180"/>
+      </w:pPr>
+    </w:lvl>
+  </w:abstractNum>
+  <w:abstractNum w:abstractNumId="6" w15:restartNumberingAfterBreak="0">
+    <w:nsid w:val="7C7F5783"/>
+    <w:multiLevelType w:val="hybridMultilevel"/>
+    <w:tmpl w:val="D8000F46"/>
+    <w:lvl w:ilvl="0" w:tplc="0410000F">
+      <w:start w:val="1"/>
+      <w:numFmt w:val="decimal"/>
+      <w:lvlText w:val="%1."/>
+      <w:lvlJc w:val="left"/>
+      <w:pPr>
+        <w:ind w:left="720" w:hanging="360"/>
+      </w:pPr>
+    </w:lvl>
+    <w:lvl w:ilvl="1" w:tplc="04100019" w:tentative="1">
+      <w:start w:val="1"/>
+      <w:numFmt w:val="lowerLetter"/>
+      <w:lvlText w:val="%2."/>
+      <w:lvlJc w:val="left"/>
+      <w:pPr>
+        <w:ind w:left="1440" w:hanging="360"/>
+      </w:pPr>
+    </w:lvl>
+    <w:lvl w:ilvl="2" w:tplc="0410001B" w:tentative="1">
+      <w:start w:val="1"/>
+      <w:numFmt w:val="lowerRoman"/>
+      <w:lvlText w:val="%3."/>
+      <w:lvlJc w:val="right"/>
+      <w:pPr>
+        <w:ind w:left="2160" w:hanging="180"/>
+      </w:pPr>
+    </w:lvl>
+    <w:lvl w:ilvl="3" w:tplc="0410000F" w:tentative="1">
+      <w:start w:val="1"/>
+      <w:numFmt w:val="decimal"/>
+      <w:lvlText w:val="%4."/>
+      <w:lvlJc w:val="left"/>
+      <w:pPr>
+        <w:ind w:left="2880" w:hanging="360"/>
+      </w:pPr>
+    </w:lvl>
+    <w:lvl w:ilvl="4" w:tplc="04100019" w:tentative="1">
+      <w:start w:val="1"/>
+      <w:numFmt w:val="lowerLetter"/>
+      <w:lvlText w:val="%5."/>
+      <w:lvlJc w:val="left"/>
+      <w:pPr>
+        <w:ind w:left="3600" w:hanging="360"/>
+      </w:pPr>
+    </w:lvl>
+    <w:lvl w:ilvl="5" w:tplc="0410001B" w:tentative="1">
+      <w:start w:val="1"/>
+      <w:numFmt w:val="lowerRoman"/>
+      <w:lvlText w:val="%6."/>
+      <w:lvlJc w:val="right"/>
+      <w:pPr>
+        <w:ind w:left="4320" w:hanging="180"/>
+      </w:pPr>
+    </w:lvl>
+    <w:lvl w:ilvl="6" w:tplc="0410000F" w:tentative="1">
+      <w:start w:val="1"/>
+      <w:numFmt w:val="decimal"/>
+      <w:lvlText w:val="%7."/>
+      <w:lvlJc w:val="left"/>
+      <w:pPr>
+        <w:ind w:left="5040" w:hanging="360"/>
+      </w:pPr>
+    </w:lvl>
+    <w:lvl w:ilvl="7" w:tplc="04100019" w:tentative="1">
+      <w:start w:val="1"/>
+      <w:numFmt w:val="lowerLetter"/>
+      <w:lvlText w:val="%8."/>
+      <w:lvlJc w:val="left"/>
+      <w:pPr>
+        <w:ind w:left="5760" w:hanging="360"/>
+      </w:pPr>
+    </w:lvl>
+    <w:lvl w:ilvl="8" w:tplc="0410001B" w:tentative="1">
+      <w:start w:val="1"/>
+      <w:numFmt w:val="lowerRoman"/>
+      <w:lvlText w:val="%9."/>
+      <w:lvlJc w:val="right"/>
+      <w:pPr>
+        <w:ind w:left="6480" w:hanging="180"/>
+      </w:pPr>
+    </w:lvl>
+  </w:abstractNum>
+  <w:num w:numId="1">
+    <w:abstractNumId w:val="4"/>
+  </w:num>
+  <w:num w:numId="2">
+    <w:abstractNumId w:val="2"/>
+  </w:num>
+  <w:num w:numId="3">
+    <w:abstractNumId w:val="6"/>
+  </w:num>
+  <w:num w:numId="4">
+    <w:abstractNumId w:val="5"/>
+  </w:num>
+  <w:num w:numId="5">
+    <w:abstractNumId w:val="0"/>
+  </w:num>
+  <w:num w:numId="6">
+    <w:abstractNumId w:val="3"/>
+  </w:num>
+  <w:num w:numId="7">
+    <w:abstractNumId w:val="1"/>
+  </w:num>
+</w:numbering>
 </file>
 
 <file path=word/styles.xml><?xml version="1.0" encoding="utf-8"?>
@@ -2117,6 +5519,22 @@
       <w:lang w:eastAsia="it-IT"/>
     </w:rPr>
   </w:style>
+  <w:style w:type="table" w:styleId="Grigliatabella">
+    <w:name w:val="Table Grid"/>
+    <w:basedOn w:val="Tabellanormale"/>
+    <w:uiPriority w:val="39"/>
+    <w:rsid w:val="00A63EE7"/>
+    <w:tblPr>
+      <w:tblBorders>
+        <w:top w:val="single" w:sz="4" w:space="0" w:color="auto"/>
+        <w:left w:val="single" w:sz="4" w:space="0" w:color="auto"/>
+        <w:bottom w:val="single" w:sz="4" w:space="0" w:color="auto"/>
+        <w:right w:val="single" w:sz="4" w:space="0" w:color="auto"/>
+        <w:insideH w:val="single" w:sz="4" w:space="0" w:color="auto"/>
+        <w:insideV w:val="single" w:sz="4" w:space="0" w:color="auto"/>
+      </w:tblBorders>
+    </w:tblPr>
+  </w:style>
 </w:styles>
 </file>
 

</xml_diff>